<commit_message>
re-arranged EV ftf codebook code
</commit_message>
<xml_diff>
--- a/analysis/ev/ftFBlackBoxTestDataCodebook.docx
+++ b/analysis/ev/ftFBlackBoxTestDataCodebook.docx
@@ -132,13 +132,13 @@
         <w:t xml:space="preserve"> </w:t>
       </w:r>
       <w:r>
-        <w:t xml:space="preserve">2018-06-20</w:t>
+        <w:t xml:space="preserve">2018-06-21</w:t>
       </w:r>
       <w:r>
         <w:t xml:space="preserve"> </w:t>
       </w:r>
       <w:r>
-        <w:t xml:space="preserve">23:47:09</w:t>
+        <w:t xml:space="preserve">13:54:17</w:t>
       </w:r>
     </w:p>
     <w:sdt>
@@ -1071,20 +1071,10 @@
       <w:pPr>
         <w:pStyle w:val="Heading1"/>
       </w:pPr>
-      <w:bookmarkStart w:id="44" w:name="codebooks"/>
+      <w:bookmarkStart w:id="44" w:name="codebook"/>
       <w:bookmarkEnd w:id="44"/>
       <w:r>
-        <w:t xml:space="preserve">Codebooks</w:t>
-      </w:r>
-    </w:p>
-    <w:p>
-      <w:pPr>
-        <w:pStyle w:val="Heading2"/>
-      </w:pPr>
-      <w:bookmarkStart w:id="45" w:name="using-hmisc"/>
-      <w:bookmarkEnd w:id="45"/>
-      <w:r>
-        <w:t xml:space="preserve">Using Hmisc</w:t>
+        <w:t xml:space="preserve">Codebook</w:t>
       </w:r>
     </w:p>
     <w:p>
@@ -12061,3910 +12051,10 @@
     </w:p>
     <w:p>
       <w:pPr>
-        <w:pStyle w:val="Heading2"/>
-      </w:pPr>
-      <w:bookmarkStart w:id="46" w:name="using-codebook"/>
-      <w:bookmarkEnd w:id="46"/>
-      <w:r>
-        <w:t xml:space="preserve">Using codebook</w:t>
-      </w:r>
-    </w:p>
-    <w:p>
-      <w:pPr>
-        <w:pStyle w:val="SourceCode"/>
-      </w:pPr>
-      <w:r>
-        <w:rPr>
-          <w:rStyle w:val="VerbatimChar"/>
-        </w:rPr>
-        <w:t xml:space="preserve">##                        name data_type missing complete     n empty</w:t>
-      </w:r>
-      <w:r>
-        <w:br w:type="textWrapping"/>
-      </w:r>
-      <w:r>
-        <w:rPr>
-          <w:rStyle w:val="VerbatimChar"/>
-        </w:rPr>
-        <w:t xml:space="preserve">## 1   Time after power on (s)   integer       0    12487 12487  &lt;NA&gt;</w:t>
-      </w:r>
-      <w:r>
-        <w:br w:type="textWrapping"/>
-      </w:r>
-      <w:r>
-        <w:rPr>
-          <w:rStyle w:val="VerbatimChar"/>
-        </w:rPr>
-        <w:t xml:space="preserve">## 2                Date (GPS) character    1160    11327 12487     0</w:t>
-      </w:r>
-      <w:r>
-        <w:br w:type="textWrapping"/>
-      </w:r>
-      <w:r>
-        <w:rPr>
-          <w:rStyle w:val="VerbatimChar"/>
-        </w:rPr>
-        <w:t xml:space="preserve">## 3                Time (GPS)  difftime    1160    11327 12487  &lt;NA&gt;</w:t>
-      </w:r>
-      <w:r>
-        <w:br w:type="textWrapping"/>
-      </w:r>
-      <w:r>
-        <w:rPr>
-          <w:rStyle w:val="VerbatimChar"/>
-        </w:rPr>
-        <w:t xml:space="preserve">## 4                  Altitude   numeric      12    12475 12487  &lt;NA&gt;</w:t>
-      </w:r>
-      <w:r>
-        <w:br w:type="textWrapping"/>
-      </w:r>
-      <w:r>
-        <w:rPr>
-          <w:rStyle w:val="VerbatimChar"/>
-        </w:rPr>
-        <w:t xml:space="preserve">## 5               Speed (GPS)   numeric      12    12475 12487  &lt;NA&gt;</w:t>
-      </w:r>
-      <w:r>
-        <w:br w:type="textWrapping"/>
-      </w:r>
-      <w:r>
-        <w:rPr>
-          <w:rStyle w:val="VerbatimChar"/>
-        </w:rPr>
-        <w:t xml:space="preserve">## 6       Speed (Speedometer)   numeric       0    12487 12487  &lt;NA&gt;</w:t>
-      </w:r>
-      <w:r>
-        <w:br w:type="textWrapping"/>
-      </w:r>
-      <w:r>
-        <w:rPr>
-          <w:rStyle w:val="VerbatimChar"/>
-        </w:rPr>
-        <w:t xml:space="preserve">## 7                      GIDs   integer       0    12487 12487  &lt;NA&gt;</w:t>
-      </w:r>
-      <w:r>
-        <w:br w:type="textWrapping"/>
-      </w:r>
-      <w:r>
-        <w:rPr>
-          <w:rStyle w:val="VerbatimChar"/>
-        </w:rPr>
-        <w:t xml:space="preserve">## 8                       SOC   numeric       0    12487 12487  &lt;NA&gt;</w:t>
-      </w:r>
-      <w:r>
-        <w:br w:type="textWrapping"/>
-      </w:r>
-      <w:r>
-        <w:rPr>
-          <w:rStyle w:val="VerbatimChar"/>
-        </w:rPr>
-        <w:t xml:space="preserve">## 9                       AHr   numeric       0    12487 12487  &lt;NA&gt;</w:t>
-      </w:r>
-      <w:r>
-        <w:br w:type="textWrapping"/>
-      </w:r>
-      <w:r>
-        <w:rPr>
-          <w:rStyle w:val="VerbatimChar"/>
-        </w:rPr>
-        <w:t xml:space="preserve">## 10               Pack volts   numeric       0    12487 12487  &lt;NA&gt;</w:t>
-      </w:r>
-      <w:r>
-        <w:br w:type="textWrapping"/>
-      </w:r>
-      <w:r>
-        <w:rPr>
-          <w:rStyle w:val="VerbatimChar"/>
-        </w:rPr>
-        <w:t xml:space="preserve">## 11                Pack amps   numeric       0    12487 12487  &lt;NA&gt;</w:t>
-      </w:r>
-      <w:r>
-        <w:br w:type="textWrapping"/>
-      </w:r>
-      <w:r>
-        <w:rPr>
-          <w:rStyle w:val="VerbatimChar"/>
-        </w:rPr>
-        <w:t xml:space="preserve">## 12              max_cp (mV)   integer     138    12349 12487  &lt;NA&gt;</w:t>
-      </w:r>
-      <w:r>
-        <w:br w:type="textWrapping"/>
-      </w:r>
-      <w:r>
-        <w:rPr>
-          <w:rStyle w:val="VerbatimChar"/>
-        </w:rPr>
-        <w:t xml:space="preserve">## 13              min_cp (mV)   integer     138    12349 12487  &lt;NA&gt;</w:t>
-      </w:r>
-      <w:r>
-        <w:br w:type="textWrapping"/>
-      </w:r>
-      <w:r>
-        <w:rPr>
-          <w:rStyle w:val="VerbatimChar"/>
-        </w:rPr>
-        <w:t xml:space="preserve">## 14              avg_cp (mV)   integer     138    12349 12487  &lt;NA&gt;</w:t>
-      </w:r>
-      <w:r>
-        <w:br w:type="textWrapping"/>
-      </w:r>
-      <w:r>
-        <w:rPr>
-          <w:rStyle w:val="VerbatimChar"/>
-        </w:rPr>
-        <w:t xml:space="preserve">## 15             cp_diff (mV)   integer     138    12349 12487  &lt;NA&gt;</w:t>
-      </w:r>
-      <w:r>
-        <w:br w:type="textWrapping"/>
-      </w:r>
-      <w:r>
-        <w:rPr>
-          <w:rStyle w:val="VerbatimChar"/>
-        </w:rPr>
-        <w:t xml:space="preserve">## 16          Pack 1 temp (C)   numeric     139    12348 12487  &lt;NA&gt;</w:t>
-      </w:r>
-      <w:r>
-        <w:br w:type="textWrapping"/>
-      </w:r>
-      <w:r>
-        <w:rPr>
-          <w:rStyle w:val="VerbatimChar"/>
-        </w:rPr>
-        <w:t xml:space="preserve">## 17          Pack 2 temp (C)   numeric     168    12319 12487  &lt;NA&gt;</w:t>
-      </w:r>
-      <w:r>
-        <w:br w:type="textWrapping"/>
-      </w:r>
-      <w:r>
-        <w:rPr>
-          <w:rStyle w:val="VerbatimChar"/>
-        </w:rPr>
-        <w:t xml:space="preserve">## 18          Pack 3 temp (C)   numeric     191    12296 12487  &lt;NA&gt;</w:t>
-      </w:r>
-      <w:r>
-        <w:br w:type="textWrapping"/>
-      </w:r>
-      <w:r>
-        <w:rPr>
-          <w:rStyle w:val="VerbatimChar"/>
-        </w:rPr>
-        <w:t xml:space="preserve">## 19          Pack 4 temp (C)   numeric     191    12296 12487  &lt;NA&gt;</w:t>
-      </w:r>
-      <w:r>
-        <w:br w:type="textWrapping"/>
-      </w:r>
-      <w:r>
-        <w:rPr>
-          <w:rStyle w:val="VerbatimChar"/>
-        </w:rPr>
-        <w:t xml:space="preserve">## 20                     cp_1   integer     138    12349 12487  &lt;NA&gt;</w:t>
-      </w:r>
-      <w:r>
-        <w:br w:type="textWrapping"/>
-      </w:r>
-      <w:r>
-        <w:rPr>
-          <w:rStyle w:val="VerbatimChar"/>
-        </w:rPr>
-        <w:t xml:space="preserve">## 21                     cp_2   integer     138    12349 12487  &lt;NA&gt;</w:t>
-      </w:r>
-      <w:r>
-        <w:br w:type="textWrapping"/>
-      </w:r>
-      <w:r>
-        <w:rPr>
-          <w:rStyle w:val="VerbatimChar"/>
-        </w:rPr>
-        <w:t xml:space="preserve">## 22                     cp_3   integer     138    12349 12487  &lt;NA&gt;</w:t>
-      </w:r>
-      <w:r>
-        <w:br w:type="textWrapping"/>
-      </w:r>
-      <w:r>
-        <w:rPr>
-          <w:rStyle w:val="VerbatimChar"/>
-        </w:rPr>
-        <w:t xml:space="preserve">## 23                     cp_4   integer     138    12349 12487  &lt;NA&gt;</w:t>
-      </w:r>
-      <w:r>
-        <w:br w:type="textWrapping"/>
-      </w:r>
-      <w:r>
-        <w:rPr>
-          <w:rStyle w:val="VerbatimChar"/>
-        </w:rPr>
-        <w:t xml:space="preserve">## 24                     cp_5   integer     138    12349 12487  &lt;NA&gt;</w:t>
-      </w:r>
-      <w:r>
-        <w:br w:type="textWrapping"/>
-      </w:r>
-      <w:r>
-        <w:rPr>
-          <w:rStyle w:val="VerbatimChar"/>
-        </w:rPr>
-        <w:t xml:space="preserve">## 25                     cp_6   integer     138    12349 12487  &lt;NA&gt;</w:t>
-      </w:r>
-      <w:r>
-        <w:br w:type="textWrapping"/>
-      </w:r>
-      <w:r>
-        <w:rPr>
-          <w:rStyle w:val="VerbatimChar"/>
-        </w:rPr>
-        <w:t xml:space="preserve">## 26                     cp_7   integer     138    12349 12487  &lt;NA&gt;</w:t>
-      </w:r>
-      <w:r>
-        <w:br w:type="textWrapping"/>
-      </w:r>
-      <w:r>
-        <w:rPr>
-          <w:rStyle w:val="VerbatimChar"/>
-        </w:rPr>
-        <w:t xml:space="preserve">## 27                     cp_8   integer     138    12349 12487  &lt;NA&gt;</w:t>
-      </w:r>
-      <w:r>
-        <w:br w:type="textWrapping"/>
-      </w:r>
-      <w:r>
-        <w:rPr>
-          <w:rStyle w:val="VerbatimChar"/>
-        </w:rPr>
-        <w:t xml:space="preserve">## 28                     cp_9   integer     138    12349 12487  &lt;NA&gt;</w:t>
-      </w:r>
-      <w:r>
-        <w:br w:type="textWrapping"/>
-      </w:r>
-      <w:r>
-        <w:rPr>
-          <w:rStyle w:val="VerbatimChar"/>
-        </w:rPr>
-        <w:t xml:space="preserve">## 29                    cp_10   integer     138    12349 12487  &lt;NA&gt;</w:t>
-      </w:r>
-      <w:r>
-        <w:br w:type="textWrapping"/>
-      </w:r>
-      <w:r>
-        <w:rPr>
-          <w:rStyle w:val="VerbatimChar"/>
-        </w:rPr>
-        <w:t xml:space="preserve">## 30                    cp_11   integer     138    12349 12487  &lt;NA&gt;</w:t>
-      </w:r>
-      <w:r>
-        <w:br w:type="textWrapping"/>
-      </w:r>
-      <w:r>
-        <w:rPr>
-          <w:rStyle w:val="VerbatimChar"/>
-        </w:rPr>
-        <w:t xml:space="preserve">## 31                    cp_12   integer     138    12349 12487  &lt;NA&gt;</w:t>
-      </w:r>
-      <w:r>
-        <w:br w:type="textWrapping"/>
-      </w:r>
-      <w:r>
-        <w:rPr>
-          <w:rStyle w:val="VerbatimChar"/>
-        </w:rPr>
-        <w:t xml:space="preserve">## 32                    cp_13   integer     139    12348 12487  &lt;NA&gt;</w:t>
-      </w:r>
-      <w:r>
-        <w:br w:type="textWrapping"/>
-      </w:r>
-      <w:r>
-        <w:rPr>
-          <w:rStyle w:val="VerbatimChar"/>
-        </w:rPr>
-        <w:t xml:space="preserve">## 33                    cp_14   integer     139    12348 12487  &lt;NA&gt;</w:t>
-      </w:r>
-      <w:r>
-        <w:br w:type="textWrapping"/>
-      </w:r>
-      <w:r>
-        <w:rPr>
-          <w:rStyle w:val="VerbatimChar"/>
-        </w:rPr>
-        <w:t xml:space="preserve">## 34                    cp_15   integer     139    12348 12487  &lt;NA&gt;</w:t>
-      </w:r>
-      <w:r>
-        <w:br w:type="textWrapping"/>
-      </w:r>
-      <w:r>
-        <w:rPr>
-          <w:rStyle w:val="VerbatimChar"/>
-        </w:rPr>
-        <w:t xml:space="preserve">## 35                    cp_16   integer     139    12348 12487  &lt;NA&gt;</w:t>
-      </w:r>
-      <w:r>
-        <w:br w:type="textWrapping"/>
-      </w:r>
-      <w:r>
-        <w:rPr>
-          <w:rStyle w:val="VerbatimChar"/>
-        </w:rPr>
-        <w:t xml:space="preserve">## 36                    cp_17   integer     139    12348 12487  &lt;NA&gt;</w:t>
-      </w:r>
-      <w:r>
-        <w:br w:type="textWrapping"/>
-      </w:r>
-      <w:r>
-        <w:rPr>
-          <w:rStyle w:val="VerbatimChar"/>
-        </w:rPr>
-        <w:t xml:space="preserve">## 37                    cp_18   integer     139    12348 12487  &lt;NA&gt;</w:t>
-      </w:r>
-      <w:r>
-        <w:br w:type="textWrapping"/>
-      </w:r>
-      <w:r>
-        <w:rPr>
-          <w:rStyle w:val="VerbatimChar"/>
-        </w:rPr>
-        <w:t xml:space="preserve">## 38                    cp_19   integer     139    12348 12487  &lt;NA&gt;</w:t>
-      </w:r>
-      <w:r>
-        <w:br w:type="textWrapping"/>
-      </w:r>
-      <w:r>
-        <w:rPr>
-          <w:rStyle w:val="VerbatimChar"/>
-        </w:rPr>
-        <w:t xml:space="preserve">## 39                    cp_20   integer     139    12348 12487  &lt;NA&gt;</w:t>
-      </w:r>
-      <w:r>
-        <w:br w:type="textWrapping"/>
-      </w:r>
-      <w:r>
-        <w:rPr>
-          <w:rStyle w:val="VerbatimChar"/>
-        </w:rPr>
-        <w:t xml:space="preserve">## 40                    cp_21   integer     139    12348 12487  &lt;NA&gt;</w:t>
-      </w:r>
-      <w:r>
-        <w:br w:type="textWrapping"/>
-      </w:r>
-      <w:r>
-        <w:rPr>
-          <w:rStyle w:val="VerbatimChar"/>
-        </w:rPr>
-        <w:t xml:space="preserve">## 41                    cp_22   integer     139    12348 12487  &lt;NA&gt;</w:t>
-      </w:r>
-      <w:r>
-        <w:br w:type="textWrapping"/>
-      </w:r>
-      <w:r>
-        <w:rPr>
-          <w:rStyle w:val="VerbatimChar"/>
-        </w:rPr>
-        <w:t xml:space="preserve">## 42                    cp_23   integer     139    12348 12487  &lt;NA&gt;</w:t>
-      </w:r>
-      <w:r>
-        <w:br w:type="textWrapping"/>
-      </w:r>
-      <w:r>
-        <w:rPr>
-          <w:rStyle w:val="VerbatimChar"/>
-        </w:rPr>
-        <w:t xml:space="preserve">## 43                    cp_24   integer     139    12348 12487  &lt;NA&gt;</w:t>
-      </w:r>
-      <w:r>
-        <w:br w:type="textWrapping"/>
-      </w:r>
-      <w:r>
-        <w:rPr>
-          <w:rStyle w:val="VerbatimChar"/>
-        </w:rPr>
-        <w:t xml:space="preserve">## 44                    cp_25   integer     139    12348 12487  &lt;NA&gt;</w:t>
-      </w:r>
-      <w:r>
-        <w:br w:type="textWrapping"/>
-      </w:r>
-      <w:r>
-        <w:rPr>
-          <w:rStyle w:val="VerbatimChar"/>
-        </w:rPr>
-        <w:t xml:space="preserve">## 45                    cp_26   integer     139    12348 12487  &lt;NA&gt;</w:t>
-      </w:r>
-      <w:r>
-        <w:br w:type="textWrapping"/>
-      </w:r>
-      <w:r>
-        <w:rPr>
-          <w:rStyle w:val="VerbatimChar"/>
-        </w:rPr>
-        <w:t xml:space="preserve">## 46                    cp_27   integer     139    12348 12487  &lt;NA&gt;</w:t>
-      </w:r>
-      <w:r>
-        <w:br w:type="textWrapping"/>
-      </w:r>
-      <w:r>
-        <w:rPr>
-          <w:rStyle w:val="VerbatimChar"/>
-        </w:rPr>
-        <w:t xml:space="preserve">## 47                    cp_28   integer     139    12348 12487  &lt;NA&gt;</w:t>
-      </w:r>
-      <w:r>
-        <w:br w:type="textWrapping"/>
-      </w:r>
-      <w:r>
-        <w:rPr>
-          <w:rStyle w:val="VerbatimChar"/>
-        </w:rPr>
-        <w:t xml:space="preserve">## 48                    cp_29   integer     139    12348 12487  &lt;NA&gt;</w:t>
-      </w:r>
-      <w:r>
-        <w:br w:type="textWrapping"/>
-      </w:r>
-      <w:r>
-        <w:rPr>
-          <w:rStyle w:val="VerbatimChar"/>
-        </w:rPr>
-        <w:t xml:space="preserve">## 49                    cp_30   integer     139    12348 12487  &lt;NA&gt;</w:t>
-      </w:r>
-      <w:r>
-        <w:br w:type="textWrapping"/>
-      </w:r>
-      <w:r>
-        <w:rPr>
-          <w:rStyle w:val="VerbatimChar"/>
-        </w:rPr>
-        <w:t xml:space="preserve">## 50                    cp_31   integer     139    12348 12487  &lt;NA&gt;</w:t>
-      </w:r>
-      <w:r>
-        <w:br w:type="textWrapping"/>
-      </w:r>
-      <w:r>
-        <w:rPr>
-          <w:rStyle w:val="VerbatimChar"/>
-        </w:rPr>
-        <w:t xml:space="preserve">## 51                    cp_32   integer     139    12348 12487  &lt;NA&gt;</w:t>
-      </w:r>
-      <w:r>
-        <w:br w:type="textWrapping"/>
-      </w:r>
-      <w:r>
-        <w:rPr>
-          <w:rStyle w:val="VerbatimChar"/>
-        </w:rPr>
-        <w:t xml:space="preserve">## 52                    cp_33   integer     139    12348 12487  &lt;NA&gt;</w:t>
-      </w:r>
-      <w:r>
-        <w:br w:type="textWrapping"/>
-      </w:r>
-      <w:r>
-        <w:rPr>
-          <w:rStyle w:val="VerbatimChar"/>
-        </w:rPr>
-        <w:t xml:space="preserve">## 53                    cp_34   integer     139    12348 12487  &lt;NA&gt;</w:t>
-      </w:r>
-      <w:r>
-        <w:br w:type="textWrapping"/>
-      </w:r>
-      <w:r>
-        <w:rPr>
-          <w:rStyle w:val="VerbatimChar"/>
-        </w:rPr>
-        <w:t xml:space="preserve">## 54                    cp_35   integer     139    12348 12487  &lt;NA&gt;</w:t>
-      </w:r>
-      <w:r>
-        <w:br w:type="textWrapping"/>
-      </w:r>
-      <w:r>
-        <w:rPr>
-          <w:rStyle w:val="VerbatimChar"/>
-        </w:rPr>
-        <w:t xml:space="preserve">## 55                    cp_36   integer     139    12348 12487  &lt;NA&gt;</w:t>
-      </w:r>
-      <w:r>
-        <w:br w:type="textWrapping"/>
-      </w:r>
-      <w:r>
-        <w:rPr>
-          <w:rStyle w:val="VerbatimChar"/>
-        </w:rPr>
-        <w:t xml:space="preserve">## 56                    cp_37   integer     139    12348 12487  &lt;NA&gt;</w:t>
-      </w:r>
-      <w:r>
-        <w:br w:type="textWrapping"/>
-      </w:r>
-      <w:r>
-        <w:rPr>
-          <w:rStyle w:val="VerbatimChar"/>
-        </w:rPr>
-        <w:t xml:space="preserve">## 57                    cp_38   integer     139    12348 12487  &lt;NA&gt;</w:t>
-      </w:r>
-      <w:r>
-        <w:br w:type="textWrapping"/>
-      </w:r>
-      <w:r>
-        <w:rPr>
-          <w:rStyle w:val="VerbatimChar"/>
-        </w:rPr>
-        <w:t xml:space="preserve">## 58                    cp_39   integer     139    12348 12487  &lt;NA&gt;</w:t>
-      </w:r>
-      <w:r>
-        <w:br w:type="textWrapping"/>
-      </w:r>
-      <w:r>
-        <w:rPr>
-          <w:rStyle w:val="VerbatimChar"/>
-        </w:rPr>
-        <w:t xml:space="preserve">## 59                    cp_40   integer     139    12348 12487  &lt;NA&gt;</w:t>
-      </w:r>
-      <w:r>
-        <w:br w:type="textWrapping"/>
-      </w:r>
-      <w:r>
-        <w:rPr>
-          <w:rStyle w:val="VerbatimChar"/>
-        </w:rPr>
-        <w:t xml:space="preserve">## 60                    cp_41   integer     139    12348 12487  &lt;NA&gt;</w:t>
-      </w:r>
-      <w:r>
-        <w:br w:type="textWrapping"/>
-      </w:r>
-      <w:r>
-        <w:rPr>
-          <w:rStyle w:val="VerbatimChar"/>
-        </w:rPr>
-        <w:t xml:space="preserve">## 61                    cp_42   integer     139    12348 12487  &lt;NA&gt;</w:t>
-      </w:r>
-      <w:r>
-        <w:br w:type="textWrapping"/>
-      </w:r>
-      <w:r>
-        <w:rPr>
-          <w:rStyle w:val="VerbatimChar"/>
-        </w:rPr>
-        <w:t xml:space="preserve">## 62                    cp_43   integer     139    12348 12487  &lt;NA&gt;</w:t>
-      </w:r>
-      <w:r>
-        <w:br w:type="textWrapping"/>
-      </w:r>
-      <w:r>
-        <w:rPr>
-          <w:rStyle w:val="VerbatimChar"/>
-        </w:rPr>
-        <w:t xml:space="preserve">## 63                    cp_44   integer     139    12348 12487  &lt;NA&gt;</w:t>
-      </w:r>
-      <w:r>
-        <w:br w:type="textWrapping"/>
-      </w:r>
-      <w:r>
-        <w:rPr>
-          <w:rStyle w:val="VerbatimChar"/>
-        </w:rPr>
-        <w:t xml:space="preserve">## 64                    cp_45   integer     139    12348 12487  &lt;NA&gt;</w:t>
-      </w:r>
-      <w:r>
-        <w:br w:type="textWrapping"/>
-      </w:r>
-      <w:r>
-        <w:rPr>
-          <w:rStyle w:val="VerbatimChar"/>
-        </w:rPr>
-        <w:t xml:space="preserve">## 65                    cp_46   integer     139    12348 12487  &lt;NA&gt;</w:t>
-      </w:r>
-      <w:r>
-        <w:br w:type="textWrapping"/>
-      </w:r>
-      <w:r>
-        <w:rPr>
-          <w:rStyle w:val="VerbatimChar"/>
-        </w:rPr>
-        <w:t xml:space="preserve">## 66                    cp_47   integer     139    12348 12487  &lt;NA&gt;</w:t>
-      </w:r>
-      <w:r>
-        <w:br w:type="textWrapping"/>
-      </w:r>
-      <w:r>
-        <w:rPr>
-          <w:rStyle w:val="VerbatimChar"/>
-        </w:rPr>
-        <w:t xml:space="preserve">## 67                    cp_48   integer     139    12348 12487  &lt;NA&gt;</w:t>
-      </w:r>
-      <w:r>
-        <w:br w:type="textWrapping"/>
-      </w:r>
-      <w:r>
-        <w:rPr>
-          <w:rStyle w:val="VerbatimChar"/>
-        </w:rPr>
-        <w:t xml:space="preserve">## 68                    cp_49   integer     139    12348 12487  &lt;NA&gt;</w:t>
-      </w:r>
-      <w:r>
-        <w:br w:type="textWrapping"/>
-      </w:r>
-      <w:r>
-        <w:rPr>
-          <w:rStyle w:val="VerbatimChar"/>
-        </w:rPr>
-        <w:t xml:space="preserve">## 69                    cp_50   integer     139    12348 12487  &lt;NA&gt;</w:t>
-      </w:r>
-      <w:r>
-        <w:br w:type="textWrapping"/>
-      </w:r>
-      <w:r>
-        <w:rPr>
-          <w:rStyle w:val="VerbatimChar"/>
-        </w:rPr>
-        <w:t xml:space="preserve">## 70                    cp_51   integer     139    12348 12487  &lt;NA&gt;</w:t>
-      </w:r>
-      <w:r>
-        <w:br w:type="textWrapping"/>
-      </w:r>
-      <w:r>
-        <w:rPr>
-          <w:rStyle w:val="VerbatimChar"/>
-        </w:rPr>
-        <w:t xml:space="preserve">## 71                    cp_52   integer     139    12348 12487  &lt;NA&gt;</w:t>
-      </w:r>
-      <w:r>
-        <w:br w:type="textWrapping"/>
-      </w:r>
-      <w:r>
-        <w:rPr>
-          <w:rStyle w:val="VerbatimChar"/>
-        </w:rPr>
-        <w:t xml:space="preserve">## 72                    cp_53   integer     139    12348 12487  &lt;NA&gt;</w:t>
-      </w:r>
-      <w:r>
-        <w:br w:type="textWrapping"/>
-      </w:r>
-      <w:r>
-        <w:rPr>
-          <w:rStyle w:val="VerbatimChar"/>
-        </w:rPr>
-        <w:t xml:space="preserve">## 73                    cp_54   integer     139    12348 12487  &lt;NA&gt;</w:t>
-      </w:r>
-      <w:r>
-        <w:br w:type="textWrapping"/>
-      </w:r>
-      <w:r>
-        <w:rPr>
-          <w:rStyle w:val="VerbatimChar"/>
-        </w:rPr>
-        <w:t xml:space="preserve">## 74                    cp_55   integer     139    12348 12487  &lt;NA&gt;</w:t>
-      </w:r>
-      <w:r>
-        <w:br w:type="textWrapping"/>
-      </w:r>
-      <w:r>
-        <w:rPr>
-          <w:rStyle w:val="VerbatimChar"/>
-        </w:rPr>
-        <w:t xml:space="preserve">## 75                    cp_56   integer     139    12348 12487  &lt;NA&gt;</w:t>
-      </w:r>
-      <w:r>
-        <w:br w:type="textWrapping"/>
-      </w:r>
-      <w:r>
-        <w:rPr>
-          <w:rStyle w:val="VerbatimChar"/>
-        </w:rPr>
-        <w:t xml:space="preserve">## 76                    cp_57   integer     139    12348 12487  &lt;NA&gt;</w:t>
-      </w:r>
-      <w:r>
-        <w:br w:type="textWrapping"/>
-      </w:r>
-      <w:r>
-        <w:rPr>
-          <w:rStyle w:val="VerbatimChar"/>
-        </w:rPr>
-        <w:t xml:space="preserve">## 77                    cp_58   integer     139    12348 12487  &lt;NA&gt;</w:t>
-      </w:r>
-      <w:r>
-        <w:br w:type="textWrapping"/>
-      </w:r>
-      <w:r>
-        <w:rPr>
-          <w:rStyle w:val="VerbatimChar"/>
-        </w:rPr>
-        <w:t xml:space="preserve">## 78                    cp_59   integer     140    12347 12487  &lt;NA&gt;</w:t>
-      </w:r>
-      <w:r>
-        <w:br w:type="textWrapping"/>
-      </w:r>
-      <w:r>
-        <w:rPr>
-          <w:rStyle w:val="VerbatimChar"/>
-        </w:rPr>
-        <w:t xml:space="preserve">## 79                    cp_60   integer     140    12347 12487  &lt;NA&gt;</w:t>
-      </w:r>
-      <w:r>
-        <w:br w:type="textWrapping"/>
-      </w:r>
-      <w:r>
-        <w:rPr>
-          <w:rStyle w:val="VerbatimChar"/>
-        </w:rPr>
-        <w:t xml:space="preserve">## 80                    cp_61   integer     140    12347 12487  &lt;NA&gt;</w:t>
-      </w:r>
-      <w:r>
-        <w:br w:type="textWrapping"/>
-      </w:r>
-      <w:r>
-        <w:rPr>
-          <w:rStyle w:val="VerbatimChar"/>
-        </w:rPr>
-        <w:t xml:space="preserve">## 81                    cp_62   integer     140    12347 12487  &lt;NA&gt;</w:t>
-      </w:r>
-      <w:r>
-        <w:br w:type="textWrapping"/>
-      </w:r>
-      <w:r>
-        <w:rPr>
-          <w:rStyle w:val="VerbatimChar"/>
-        </w:rPr>
-        <w:t xml:space="preserve">## 82                    cp_63   integer     140    12347 12487  &lt;NA&gt;</w:t>
-      </w:r>
-      <w:r>
-        <w:br w:type="textWrapping"/>
-      </w:r>
-      <w:r>
-        <w:rPr>
-          <w:rStyle w:val="VerbatimChar"/>
-        </w:rPr>
-        <w:t xml:space="preserve">## 83                    cp_64   integer     140    12347 12487  &lt;NA&gt;</w:t>
-      </w:r>
-      <w:r>
-        <w:br w:type="textWrapping"/>
-      </w:r>
-      <w:r>
-        <w:rPr>
-          <w:rStyle w:val="VerbatimChar"/>
-        </w:rPr>
-        <w:t xml:space="preserve">## 84                    cp_65   integer     140    12347 12487  &lt;NA&gt;</w:t>
-      </w:r>
-      <w:r>
-        <w:br w:type="textWrapping"/>
-      </w:r>
-      <w:r>
-        <w:rPr>
-          <w:rStyle w:val="VerbatimChar"/>
-        </w:rPr>
-        <w:t xml:space="preserve">## 85                    cp_66   integer     140    12347 12487  &lt;NA&gt;</w:t>
-      </w:r>
-      <w:r>
-        <w:br w:type="textWrapping"/>
-      </w:r>
-      <w:r>
-        <w:rPr>
-          <w:rStyle w:val="VerbatimChar"/>
-        </w:rPr>
-        <w:t xml:space="preserve">## 86                    cp_67   integer     140    12347 12487  &lt;NA&gt;</w:t>
-      </w:r>
-      <w:r>
-        <w:br w:type="textWrapping"/>
-      </w:r>
-      <w:r>
-        <w:rPr>
-          <w:rStyle w:val="VerbatimChar"/>
-        </w:rPr>
-        <w:t xml:space="preserve">## 87                    cp_68   integer     140    12347 12487  &lt;NA&gt;</w:t>
-      </w:r>
-      <w:r>
-        <w:br w:type="textWrapping"/>
-      </w:r>
-      <w:r>
-        <w:rPr>
-          <w:rStyle w:val="VerbatimChar"/>
-        </w:rPr>
-        <w:t xml:space="preserve">## 88                    cp_69   integer     140    12347 12487  &lt;NA&gt;</w:t>
-      </w:r>
-      <w:r>
-        <w:br w:type="textWrapping"/>
-      </w:r>
-      <w:r>
-        <w:rPr>
-          <w:rStyle w:val="VerbatimChar"/>
-        </w:rPr>
-        <w:t xml:space="preserve">## 89                    cp_70   integer     140    12347 12487  &lt;NA&gt;</w:t>
-      </w:r>
-      <w:r>
-        <w:br w:type="textWrapping"/>
-      </w:r>
-      <w:r>
-        <w:rPr>
-          <w:rStyle w:val="VerbatimChar"/>
-        </w:rPr>
-        <w:t xml:space="preserve">## 90                    cp_71   integer     140    12347 12487  &lt;NA&gt;</w:t>
-      </w:r>
-      <w:r>
-        <w:br w:type="textWrapping"/>
-      </w:r>
-      <w:r>
-        <w:rPr>
-          <w:rStyle w:val="VerbatimChar"/>
-        </w:rPr>
-        <w:t xml:space="preserve">## 91                    cp_72   integer     140    12347 12487  &lt;NA&gt;</w:t>
-      </w:r>
-      <w:r>
-        <w:br w:type="textWrapping"/>
-      </w:r>
-      <w:r>
-        <w:rPr>
-          <w:rStyle w:val="VerbatimChar"/>
-        </w:rPr>
-        <w:t xml:space="preserve">## 92                    cp_73   integer     140    12347 12487  &lt;NA&gt;</w:t>
-      </w:r>
-      <w:r>
-        <w:br w:type="textWrapping"/>
-      </w:r>
-      <w:r>
-        <w:rPr>
-          <w:rStyle w:val="VerbatimChar"/>
-        </w:rPr>
-        <w:t xml:space="preserve">## 93                    cp_74   integer     140    12347 12487  &lt;NA&gt;</w:t>
-      </w:r>
-      <w:r>
-        <w:br w:type="textWrapping"/>
-      </w:r>
-      <w:r>
-        <w:rPr>
-          <w:rStyle w:val="VerbatimChar"/>
-        </w:rPr>
-        <w:t xml:space="preserve">## 94                    cp_75   integer     140    12347 12487  &lt;NA&gt;</w:t>
-      </w:r>
-      <w:r>
-        <w:br w:type="textWrapping"/>
-      </w:r>
-      <w:r>
-        <w:rPr>
-          <w:rStyle w:val="VerbatimChar"/>
-        </w:rPr>
-        <w:t xml:space="preserve">## 95                    cp_76   integer     140    12347 12487  &lt;NA&gt;</w:t>
-      </w:r>
-      <w:r>
-        <w:br w:type="textWrapping"/>
-      </w:r>
-      <w:r>
-        <w:rPr>
-          <w:rStyle w:val="VerbatimChar"/>
-        </w:rPr>
-        <w:t xml:space="preserve">## 96                    cp_77   integer     140    12347 12487  &lt;NA&gt;</w:t>
-      </w:r>
-      <w:r>
-        <w:br w:type="textWrapping"/>
-      </w:r>
-      <w:r>
-        <w:rPr>
-          <w:rStyle w:val="VerbatimChar"/>
-        </w:rPr>
-        <w:t xml:space="preserve">## 97                    cp_78   integer     140    12347 12487  &lt;NA&gt;</w:t>
-      </w:r>
-      <w:r>
-        <w:br w:type="textWrapping"/>
-      </w:r>
-      <w:r>
-        <w:rPr>
-          <w:rStyle w:val="VerbatimChar"/>
-        </w:rPr>
-        <w:t xml:space="preserve">## 98                    cp_79   integer     140    12347 12487  &lt;NA&gt;</w:t>
-      </w:r>
-      <w:r>
-        <w:br w:type="textWrapping"/>
-      </w:r>
-      <w:r>
-        <w:rPr>
-          <w:rStyle w:val="VerbatimChar"/>
-        </w:rPr>
-        <w:t xml:space="preserve">## 99                    cp_80   integer     140    12347 12487  &lt;NA&gt;</w:t>
-      </w:r>
-      <w:r>
-        <w:br w:type="textWrapping"/>
-      </w:r>
-      <w:r>
-        <w:rPr>
-          <w:rStyle w:val="VerbatimChar"/>
-        </w:rPr>
-        <w:t xml:space="preserve">## 100                   cp_81   integer     140    12347 12487  &lt;NA&gt;</w:t>
-      </w:r>
-      <w:r>
-        <w:br w:type="textWrapping"/>
-      </w:r>
-      <w:r>
-        <w:rPr>
-          <w:rStyle w:val="VerbatimChar"/>
-        </w:rPr>
-        <w:t xml:space="preserve">## 101                   cp_82   integer     140    12347 12487  &lt;NA&gt;</w:t>
-      </w:r>
-      <w:r>
-        <w:br w:type="textWrapping"/>
-      </w:r>
-      <w:r>
-        <w:rPr>
-          <w:rStyle w:val="VerbatimChar"/>
-        </w:rPr>
-        <w:t xml:space="preserve">## 102                   cp_83   integer     140    12347 12487  &lt;NA&gt;</w:t>
-      </w:r>
-      <w:r>
-        <w:br w:type="textWrapping"/>
-      </w:r>
-      <w:r>
-        <w:rPr>
-          <w:rStyle w:val="VerbatimChar"/>
-        </w:rPr>
-        <w:t xml:space="preserve">## 103                   cp_84   integer     140    12347 12487  &lt;NA&gt;</w:t>
-      </w:r>
-      <w:r>
-        <w:br w:type="textWrapping"/>
-      </w:r>
-      <w:r>
-        <w:rPr>
-          <w:rStyle w:val="VerbatimChar"/>
-        </w:rPr>
-        <w:t xml:space="preserve">## 104                   cp_85   integer     140    12347 12487  &lt;NA&gt;</w:t>
-      </w:r>
-      <w:r>
-        <w:br w:type="textWrapping"/>
-      </w:r>
-      <w:r>
-        <w:rPr>
-          <w:rStyle w:val="VerbatimChar"/>
-        </w:rPr>
-        <w:t xml:space="preserve">## 105                   cp_86   integer     140    12347 12487  &lt;NA&gt;</w:t>
-      </w:r>
-      <w:r>
-        <w:br w:type="textWrapping"/>
-      </w:r>
-      <w:r>
-        <w:rPr>
-          <w:rStyle w:val="VerbatimChar"/>
-        </w:rPr>
-        <w:t xml:space="preserve">## 106                   cp_87   integer     140    12347 12487  &lt;NA&gt;</w:t>
-      </w:r>
-      <w:r>
-        <w:br w:type="textWrapping"/>
-      </w:r>
-      <w:r>
-        <w:rPr>
-          <w:rStyle w:val="VerbatimChar"/>
-        </w:rPr>
-        <w:t xml:space="preserve">## 107                   cp_88   integer     140    12347 12487  &lt;NA&gt;</w:t>
-      </w:r>
-      <w:r>
-        <w:br w:type="textWrapping"/>
-      </w:r>
-      <w:r>
-        <w:rPr>
-          <w:rStyle w:val="VerbatimChar"/>
-        </w:rPr>
-        <w:t xml:space="preserve">## 108                   cp_89   integer     140    12347 12487  &lt;NA&gt;</w:t>
-      </w:r>
-      <w:r>
-        <w:br w:type="textWrapping"/>
-      </w:r>
-      <w:r>
-        <w:rPr>
-          <w:rStyle w:val="VerbatimChar"/>
-        </w:rPr>
-        <w:t xml:space="preserve">## 109                   cp_90   integer     140    12347 12487  &lt;NA&gt;</w:t>
-      </w:r>
-      <w:r>
-        <w:br w:type="textWrapping"/>
-      </w:r>
-      <w:r>
-        <w:rPr>
-          <w:rStyle w:val="VerbatimChar"/>
-        </w:rPr>
-        <w:t xml:space="preserve">## 110                   cp_91   integer     140    12347 12487  &lt;NA&gt;</w:t>
-      </w:r>
-      <w:r>
-        <w:br w:type="textWrapping"/>
-      </w:r>
-      <w:r>
-        <w:rPr>
-          <w:rStyle w:val="VerbatimChar"/>
-        </w:rPr>
-        <w:t xml:space="preserve">## 111                   cp_92   integer     140    12347 12487  &lt;NA&gt;</w:t>
-      </w:r>
-      <w:r>
-        <w:br w:type="textWrapping"/>
-      </w:r>
-      <w:r>
-        <w:rPr>
-          <w:rStyle w:val="VerbatimChar"/>
-        </w:rPr>
-        <w:t xml:space="preserve">## 112                   cp_93   integer     140    12347 12487  &lt;NA&gt;</w:t>
-      </w:r>
-      <w:r>
-        <w:br w:type="textWrapping"/>
-      </w:r>
-      <w:r>
-        <w:rPr>
-          <w:rStyle w:val="VerbatimChar"/>
-        </w:rPr>
-        <w:t xml:space="preserve">## 113                   cp_94   integer     140    12347 12487  &lt;NA&gt;</w:t>
-      </w:r>
-      <w:r>
-        <w:br w:type="textWrapping"/>
-      </w:r>
-      <w:r>
-        <w:rPr>
-          <w:rStyle w:val="VerbatimChar"/>
-        </w:rPr>
-        <w:t xml:space="preserve">## 114                   cp_95   integer     140    12347 12487  &lt;NA&gt;</w:t>
-      </w:r>
-      <w:r>
-        <w:br w:type="textWrapping"/>
-      </w:r>
-      <w:r>
-        <w:rPr>
-          <w:rStyle w:val="VerbatimChar"/>
-        </w:rPr>
-        <w:t xml:space="preserve">## 115                   cp_96   integer     140    12347 12487  &lt;NA&gt;</w:t>
-      </w:r>
-      <w:r>
-        <w:br w:type="textWrapping"/>
-      </w:r>
-      <w:r>
-        <w:rPr>
-          <w:rStyle w:val="VerbatimChar"/>
-        </w:rPr>
-        <w:t xml:space="preserve">## 116      12V battery (amps)   numeric       0    12487 12487  &lt;NA&gt;</w:t>
-      </w:r>
-      <w:r>
-        <w:br w:type="textWrapping"/>
-      </w:r>
-      <w:r>
-        <w:rPr>
-          <w:rStyle w:val="VerbatimChar"/>
-        </w:rPr>
-        <w:t xml:space="preserve">## 117                      Hx   numeric       0    12487 12487  &lt;NA&gt;</w:t>
-      </w:r>
-      <w:r>
-        <w:br w:type="textWrapping"/>
-      </w:r>
-      <w:r>
-        <w:rPr>
-          <w:rStyle w:val="VerbatimChar"/>
-        </w:rPr>
-        <w:t xml:space="preserve">## 118                     VIN character     163    12324 12487     0</w:t>
-      </w:r>
-      <w:r>
-        <w:br w:type="textWrapping"/>
-      </w:r>
-      <w:r>
-        <w:rPr>
-          <w:rStyle w:val="VerbatimChar"/>
-        </w:rPr>
-        <w:t xml:space="preserve">## 119     12V battery (volts)   numeric       0    12487 12487  &lt;NA&gt;</w:t>
-      </w:r>
-      <w:r>
-        <w:br w:type="textWrapping"/>
-      </w:r>
-      <w:r>
-        <w:rPr>
-          <w:rStyle w:val="VerbatimChar"/>
-        </w:rPr>
-        <w:t xml:space="preserve">## 120 12V battery (dashboard)   numeric       0    12487 12487  &lt;NA&gt;</w:t>
-      </w:r>
-      <w:r>
-        <w:br w:type="textWrapping"/>
-      </w:r>
-      <w:r>
-        <w:rPr>
-          <w:rStyle w:val="VerbatimChar"/>
-        </w:rPr>
-        <w:t xml:space="preserve">## 121                 ACC (V)   numeric       0    12487 12487  &lt;NA&gt;</w:t>
-      </w:r>
-      <w:r>
-        <w:br w:type="textWrapping"/>
-      </w:r>
-      <w:r>
-        <w:rPr>
-          <w:rStyle w:val="VerbatimChar"/>
-        </w:rPr>
-        <w:t xml:space="preserve">## 122                     ODO   integer       0    12487 12487  &lt;NA&gt;</w:t>
-      </w:r>
-      <w:r>
-        <w:br w:type="textWrapping"/>
-      </w:r>
-      <w:r>
-        <w:rPr>
-          <w:rStyle w:val="VerbatimChar"/>
-        </w:rPr>
-        <w:t xml:space="preserve">## 123                     SOH   numeric       0    12487 12487  &lt;NA&gt;</w:t>
-      </w:r>
-      <w:r>
-        <w:br w:type="textWrapping"/>
-      </w:r>
-      <w:r>
-        <w:rPr>
-          <w:rStyle w:val="VerbatimChar"/>
-        </w:rPr>
-        <w:t xml:space="preserve">## 124         SOH (version 2)   numeric       0    12487 12487  &lt;NA&gt;</w:t>
-      </w:r>
-      <w:r>
-        <w:br w:type="textWrapping"/>
-      </w:r>
-      <w:r>
-        <w:rPr>
-          <w:rStyle w:val="VerbatimChar"/>
-        </w:rPr>
-        <w:t xml:space="preserve">## 125          ambient_temp_1   numeric       0    12487 12487  &lt;NA&gt;</w:t>
-      </w:r>
-      <w:r>
-        <w:br w:type="textWrapping"/>
-      </w:r>
-      <w:r>
-        <w:rPr>
-          <w:rStyle w:val="VerbatimChar"/>
-        </w:rPr>
-        <w:t xml:space="preserve">## 126            cabin_temp_1   numeric       0    12487 12487  &lt;NA&gt;</w:t>
-      </w:r>
-      <w:r>
-        <w:br w:type="textWrapping"/>
-      </w:r>
-      <w:r>
-        <w:rPr>
-          <w:rStyle w:val="VerbatimChar"/>
-        </w:rPr>
-        <w:t xml:space="preserve">## 127            cabin_temp_2   numeric       0    12487 12487  &lt;NA&gt;</w:t>
-      </w:r>
-      <w:r>
-        <w:br w:type="textWrapping"/>
-      </w:r>
-      <w:r>
-        <w:rPr>
-          <w:rStyle w:val="VerbatimChar"/>
-        </w:rPr>
-        <w:t xml:space="preserve">## 128                QC count   integer       0    12487 12487  &lt;NA&gt;</w:t>
-      </w:r>
-      <w:r>
-        <w:br w:type="textWrapping"/>
-      </w:r>
-      <w:r>
-        <w:rPr>
-          <w:rStyle w:val="VerbatimChar"/>
-        </w:rPr>
-        <w:t xml:space="preserve">## 129             L1/L2 count   integer       0    12487 12487  &lt;NA&gt;</w:t>
-      </w:r>
-      <w:r>
-        <w:br w:type="textWrapping"/>
-      </w:r>
-      <w:r>
-        <w:rPr>
-          <w:rStyle w:val="VerbatimChar"/>
-        </w:rPr>
-        <w:t xml:space="preserve">## 130          Charger (amps)   numeric       0    12487 12487  &lt;NA&gt;</w:t>
-      </w:r>
-      <w:r>
-        <w:br w:type="textWrapping"/>
-      </w:r>
-      <w:r>
-        <w:rPr>
-          <w:rStyle w:val="VerbatimChar"/>
-        </w:rPr>
-        <w:t xml:space="preserve">## 131             Charger (V)   numeric       0    12487 12487  &lt;NA&gt;</w:t>
-      </w:r>
-      <w:r>
-        <w:br w:type="textWrapping"/>
-      </w:r>
-      <w:r>
-        <w:rPr>
-          <w:rStyle w:val="VerbatimChar"/>
-        </w:rPr>
-        <w:t xml:space="preserve">## 132                h_volt_1   numeric       0    12487 12487  &lt;NA&gt;</w:t>
-      </w:r>
-      <w:r>
-        <w:br w:type="textWrapping"/>
-      </w:r>
-      <w:r>
-        <w:rPr>
-          <w:rStyle w:val="VerbatimChar"/>
-        </w:rPr>
-        <w:t xml:space="preserve">## 133              Motor temp   integer       0    12487 12487  &lt;NA&gt;</w:t>
-      </w:r>
-      <w:r>
-        <w:br w:type="textWrapping"/>
-      </w:r>
-      <w:r>
-        <w:rPr>
-          <w:rStyle w:val="VerbatimChar"/>
-        </w:rPr>
-        <w:t xml:space="preserve">## 134         inverter_2 temp   integer       0    12487 12487  &lt;NA&gt;</w:t>
-      </w:r>
-      <w:r>
-        <w:br w:type="textWrapping"/>
-      </w:r>
-      <w:r>
-        <w:rPr>
-          <w:rStyle w:val="VerbatimChar"/>
-        </w:rPr>
-        <w:t xml:space="preserve">## 135         inverter_4 temp   integer       0    12487 12487  &lt;NA&gt;</w:t>
-      </w:r>
-      <w:r>
-        <w:br w:type="textWrapping"/>
-      </w:r>
-      <w:r>
-        <w:rPr>
-          <w:rStyle w:val="VerbatimChar"/>
-        </w:rPr>
-        <w:t xml:space="preserve">## 136           motor_amp (1)   numeric       0    12487 12487  &lt;NA&gt;</w:t>
-      </w:r>
-      <w:r>
-        <w:br w:type="textWrapping"/>
-      </w:r>
-      <w:r>
-        <w:rPr>
-          <w:rStyle w:val="VerbatimChar"/>
-        </w:rPr>
-        <w:t xml:space="preserve">## 137           motor_amp (2)   numeric       0    12487 12487  &lt;NA&gt;</w:t>
-      </w:r>
-      <w:r>
-        <w:br w:type="textWrapping"/>
-      </w:r>
-      <w:r>
-        <w:rPr>
-          <w:rStyle w:val="VerbatimChar"/>
-        </w:rPr>
-        <w:t xml:space="preserve">## 138                throttle   numeric       0    12487 12487  &lt;NA&gt;</w:t>
-      </w:r>
-      <w:r>
-        <w:br w:type="textWrapping"/>
-      </w:r>
-      <w:r>
-        <w:rPr>
-          <w:rStyle w:val="VerbatimChar"/>
-        </w:rPr>
-        <w:t xml:space="preserve">## 139  target_regen_braking_1   numeric       0    12487 12487  &lt;NA&gt;</w:t>
-      </w:r>
-      <w:r>
-        <w:br w:type="textWrapping"/>
-      </w:r>
-      <w:r>
-        <w:rPr>
-          <w:rStyle w:val="VerbatimChar"/>
-        </w:rPr>
-        <w:t xml:space="preserve">## 140  target_regen_braking_2   numeric       0    12487 12487  &lt;NA&gt;</w:t>
-      </w:r>
-      <w:r>
-        <w:br w:type="textWrapping"/>
-      </w:r>
-      <w:r>
-        <w:rPr>
-          <w:rStyle w:val="VerbatimChar"/>
-        </w:rPr>
-        <w:t xml:space="preserve">## 141                   rDate      Date    1160    11327 12487  &lt;NA&gt;</w:t>
-      </w:r>
-      <w:r>
-        <w:br w:type="textWrapping"/>
-      </w:r>
-      <w:r>
-        <w:rPr>
-          <w:rStyle w:val="VerbatimChar"/>
-        </w:rPr>
-        <w:t xml:space="preserve">## 142                   rTime  difftime    1160    11327 12487  &lt;NA&gt;</w:t>
-      </w:r>
-      <w:r>
-        <w:br w:type="textWrapping"/>
-      </w:r>
-      <w:r>
-        <w:rPr>
-          <w:rStyle w:val="VerbatimChar"/>
-        </w:rPr>
-        <w:t xml:space="preserve">## 143               rDateTime   POSIXct    1160    11327 12487  &lt;NA&gt;</w:t>
-      </w:r>
-      <w:r>
-        <w:br w:type="textWrapping"/>
-      </w:r>
-      <w:r>
-        <w:rPr>
-          <w:rStyle w:val="VerbatimChar"/>
-        </w:rPr>
-        <w:t xml:space="preserve">##     n_unique     median        min        max     mean       sd      p0</w:t>
-      </w:r>
-      <w:r>
-        <w:br w:type="textWrapping"/>
-      </w:r>
-      <w:r>
-        <w:rPr>
-          <w:rStyle w:val="VerbatimChar"/>
-        </w:rPr>
-        <w:t xml:space="preserve">## 1       &lt;NA&gt;       &lt;NA&gt;       &lt;NA&gt;       &lt;NA&gt;  3778.31  3639.32      30</w:t>
-      </w:r>
-      <w:r>
-        <w:br w:type="textWrapping"/>
-      </w:r>
-      <w:r>
-        <w:rPr>
-          <w:rStyle w:val="VerbatimChar"/>
-        </w:rPr>
-        <w:t xml:space="preserve">## 2         39       &lt;NA&gt;         10         10     &lt;NA&gt;     &lt;NA&gt;    &lt;NA&gt;</w:t>
-      </w:r>
-      <w:r>
-        <w:br w:type="textWrapping"/>
-      </w:r>
-      <w:r>
-        <w:rPr>
-          <w:rStyle w:val="VerbatimChar"/>
-        </w:rPr>
-        <w:t xml:space="preserve">## 3       8903   03:46:32    36 secs 86391 secs     &lt;NA&gt;     &lt;NA&gt;    &lt;NA&gt;</w:t>
-      </w:r>
-      <w:r>
-        <w:br w:type="textWrapping"/>
-      </w:r>
-      <w:r>
-        <w:rPr>
-          <w:rStyle w:val="VerbatimChar"/>
-        </w:rPr>
-        <w:t xml:space="preserve">## 4       &lt;NA&gt;       &lt;NA&gt;       &lt;NA&gt;       &lt;NA&gt;    42.41    25.14 -293.5 </w:t>
-      </w:r>
-      <w:r>
-        <w:br w:type="textWrapping"/>
-      </w:r>
-      <w:r>
-        <w:rPr>
-          <w:rStyle w:val="VerbatimChar"/>
-        </w:rPr>
-        <w:t xml:space="preserve">## 5       &lt;NA&gt;       &lt;NA&gt;       &lt;NA&gt;       &lt;NA&gt;    10.35    24.91    0   </w:t>
-      </w:r>
-      <w:r>
-        <w:br w:type="textWrapping"/>
-      </w:r>
-      <w:r>
-        <w:rPr>
-          <w:rStyle w:val="VerbatimChar"/>
-        </w:rPr>
-        <w:t xml:space="preserve">## 6       &lt;NA&gt;       &lt;NA&gt;       &lt;NA&gt;       &lt;NA&gt;    10.43    23.75    0   </w:t>
-      </w:r>
-      <w:r>
-        <w:br w:type="textWrapping"/>
-      </w:r>
-      <w:r>
-        <w:rPr>
-          <w:rStyle w:val="VerbatimChar"/>
-        </w:rPr>
-        <w:t xml:space="preserve">## 7       &lt;NA&gt;       &lt;NA&gt;       &lt;NA&gt;       &lt;NA&gt;   119.39    44.79       0</w:t>
-      </w:r>
-      <w:r>
-        <w:br w:type="textWrapping"/>
-      </w:r>
-      <w:r>
-        <w:rPr>
-          <w:rStyle w:val="VerbatimChar"/>
-        </w:rPr>
-        <w:t xml:space="preserve">## 8       &lt;NA&gt;       &lt;NA&gt;       &lt;NA&gt;       &lt;NA&gt;    57.55    21.03    0   </w:t>
-      </w:r>
-      <w:r>
-        <w:br w:type="textWrapping"/>
-      </w:r>
-      <w:r>
-        <w:rPr>
-          <w:rStyle w:val="VerbatimChar"/>
-        </w:rPr>
-        <w:t xml:space="preserve">## 9       &lt;NA&gt;       &lt;NA&gt;       &lt;NA&gt;       &lt;NA&gt;    46.92     8.5     0   </w:t>
-      </w:r>
-      <w:r>
-        <w:br w:type="textWrapping"/>
-      </w:r>
-      <w:r>
-        <w:rPr>
-          <w:rStyle w:val="VerbatimChar"/>
-        </w:rPr>
-        <w:t xml:space="preserve">## 10      &lt;NA&gt;       &lt;NA&gt;       &lt;NA&gt;       &lt;NA&gt;   421.65   391.92    0   </w:t>
-      </w:r>
-      <w:r>
-        <w:br w:type="textWrapping"/>
-      </w:r>
-      <w:r>
-        <w:rPr>
-          <w:rStyle w:val="VerbatimChar"/>
-        </w:rPr>
-        <w:t xml:space="preserve">## 11      &lt;NA&gt;       &lt;NA&gt;       &lt;NA&gt;       &lt;NA&gt;    -5.44     9.21  -32.75</w:t>
-      </w:r>
-      <w:r>
-        <w:br w:type="textWrapping"/>
-      </w:r>
-      <w:r>
-        <w:rPr>
-          <w:rStyle w:val="VerbatimChar"/>
-        </w:rPr>
-        <w:t xml:space="preserve">## 12      &lt;NA&gt;       &lt;NA&gt;       &lt;NA&gt;       &lt;NA&gt;  4904.48  6512.37    3589</w:t>
-      </w:r>
-      <w:r>
-        <w:br w:type="textWrapping"/>
-      </w:r>
-      <w:r>
-        <w:rPr>
-          <w:rStyle w:val="VerbatimChar"/>
-        </w:rPr>
-        <w:t xml:space="preserve">## 13      &lt;NA&gt;       &lt;NA&gt;       &lt;NA&gt;       &lt;NA&gt;  3916.63   329.91       0</w:t>
-      </w:r>
-      <w:r>
-        <w:br w:type="textWrapping"/>
-      </w:r>
-      <w:r>
-        <w:rPr>
-          <w:rStyle w:val="VerbatimChar"/>
-        </w:rPr>
-        <w:t xml:space="preserve">## 14      &lt;NA&gt;       &lt;NA&gt;       &lt;NA&gt;       &lt;NA&gt;  4441.28  4078.58    2811</w:t>
-      </w:r>
-      <w:r>
-        <w:br w:type="textWrapping"/>
-      </w:r>
-      <w:r>
-        <w:rPr>
-          <w:rStyle w:val="VerbatimChar"/>
-        </w:rPr>
-        <w:t xml:space="preserve">## 15      &lt;NA&gt;       &lt;NA&gt;       &lt;NA&gt;       &lt;NA&gt;   987.85  6731.56       8</w:t>
-      </w:r>
-      <w:r>
-        <w:br w:type="textWrapping"/>
-      </w:r>
-      <w:r>
-        <w:rPr>
-          <w:rStyle w:val="VerbatimChar"/>
-        </w:rPr>
-        <w:t xml:space="preserve">## 16      &lt;NA&gt;       &lt;NA&gt;       &lt;NA&gt;       &lt;NA&gt;    19.9      3.37    8.7 </w:t>
-      </w:r>
-      <w:r>
-        <w:br w:type="textWrapping"/>
-      </w:r>
-      <w:r>
-        <w:rPr>
-          <w:rStyle w:val="VerbatimChar"/>
-        </w:rPr>
-        <w:t xml:space="preserve">## 17      &lt;NA&gt;       &lt;NA&gt;       &lt;NA&gt;       &lt;NA&gt;    19.03     3.38    7.6 </w:t>
-      </w:r>
-      <w:r>
-        <w:br w:type="textWrapping"/>
-      </w:r>
-      <w:r>
-        <w:rPr>
-          <w:rStyle w:val="VerbatimChar"/>
-        </w:rPr>
-        <w:t xml:space="preserve">## 18      &lt;NA&gt;       &lt;NA&gt;       &lt;NA&gt;       &lt;NA&gt;    18.61     3.23    7.7 </w:t>
-      </w:r>
-      <w:r>
-        <w:br w:type="textWrapping"/>
-      </w:r>
-      <w:r>
-        <w:rPr>
-          <w:rStyle w:val="VerbatimChar"/>
-        </w:rPr>
-        <w:t xml:space="preserve">## 19      &lt;NA&gt;       &lt;NA&gt;       &lt;NA&gt;       &lt;NA&gt;    17.8      3.17    7.6 </w:t>
-      </w:r>
-      <w:r>
-        <w:br w:type="textWrapping"/>
-      </w:r>
-      <w:r>
-        <w:rPr>
-          <w:rStyle w:val="VerbatimChar"/>
-        </w:rPr>
-        <w:t xml:space="preserve">## 20      &lt;NA&gt;       &lt;NA&gt;       &lt;NA&gt;       &lt;NA&gt;  3174.82  2372.61   -4110</w:t>
-      </w:r>
-      <w:r>
-        <w:br w:type="textWrapping"/>
-      </w:r>
-      <w:r>
-        <w:rPr>
-          <w:rStyle w:val="VerbatimChar"/>
-        </w:rPr>
-        <w:t xml:space="preserve">## 21      &lt;NA&gt;       &lt;NA&gt;       &lt;NA&gt;       &lt;NA&gt;  3584.68  1702.91   -4112</w:t>
-      </w:r>
-      <w:r>
-        <w:br w:type="textWrapping"/>
-      </w:r>
-      <w:r>
-        <w:rPr>
-          <w:rStyle w:val="VerbatimChar"/>
-        </w:rPr>
-        <w:t xml:space="preserve">## 22      &lt;NA&gt;       &lt;NA&gt;       &lt;NA&gt;       &lt;NA&gt;  3387.44  4785.94  -50785</w:t>
-      </w:r>
-      <w:r>
-        <w:br w:type="textWrapping"/>
-      </w:r>
-      <w:r>
-        <w:rPr>
-          <w:rStyle w:val="VerbatimChar"/>
-        </w:rPr>
-        <w:t xml:space="preserve">## 23      &lt;NA&gt;       &lt;NA&gt;       &lt;NA&gt;       &lt;NA&gt;  3211.25  2295.9    -4109</w:t>
-      </w:r>
-      <w:r>
-        <w:br w:type="textWrapping"/>
-      </w:r>
-      <w:r>
-        <w:rPr>
-          <w:rStyle w:val="VerbatimChar"/>
-        </w:rPr>
-        <w:t xml:space="preserve">## 24      &lt;NA&gt;       &lt;NA&gt;       &lt;NA&gt;       &lt;NA&gt;  3226.04  4428.53  -65295</w:t>
-      </w:r>
-      <w:r>
-        <w:br w:type="textWrapping"/>
-      </w:r>
-      <w:r>
-        <w:rPr>
-          <w:rStyle w:val="VerbatimChar"/>
-        </w:rPr>
-        <w:t xml:space="preserve">## 25      &lt;NA&gt;       &lt;NA&gt;       &lt;NA&gt;       &lt;NA&gt;  3656.82  4189.17  -65295</w:t>
-      </w:r>
-      <w:r>
-        <w:br w:type="textWrapping"/>
-      </w:r>
-      <w:r>
-        <w:rPr>
-          <w:rStyle w:val="VerbatimChar"/>
-        </w:rPr>
-        <w:t xml:space="preserve">## 26      &lt;NA&gt;       &lt;NA&gt;       &lt;NA&gt;       &lt;NA&gt;  2403.5   4919.04  -65039</w:t>
-      </w:r>
-      <w:r>
-        <w:br w:type="textWrapping"/>
-      </w:r>
-      <w:r>
-        <w:rPr>
-          <w:rStyle w:val="VerbatimChar"/>
-        </w:rPr>
-        <w:t xml:space="preserve">## 27      &lt;NA&gt;       &lt;NA&gt;       &lt;NA&gt;       &lt;NA&gt;  3471.66  4264.9   -41487</w:t>
-      </w:r>
-      <w:r>
-        <w:br w:type="textWrapping"/>
-      </w:r>
-      <w:r>
-        <w:rPr>
-          <w:rStyle w:val="VerbatimChar"/>
-        </w:rPr>
-        <w:t xml:space="preserve">## 28      &lt;NA&gt;       &lt;NA&gt;       &lt;NA&gt;       &lt;NA&gt;  3611.52  4168     -65039</w:t>
-      </w:r>
-      <w:r>
-        <w:br w:type="textWrapping"/>
-      </w:r>
-      <w:r>
-        <w:rPr>
-          <w:rStyle w:val="VerbatimChar"/>
-        </w:rPr>
-        <w:t xml:space="preserve">## 29      &lt;NA&gt;       &lt;NA&gt;       &lt;NA&gt;       &lt;NA&gt;  3980.26  3862.48  -64784</w:t>
-      </w:r>
-      <w:r>
-        <w:br w:type="textWrapping"/>
-      </w:r>
-      <w:r>
-        <w:rPr>
-          <w:rStyle w:val="VerbatimChar"/>
-        </w:rPr>
-        <w:t xml:space="preserve">## 30      &lt;NA&gt;       &lt;NA&gt;       &lt;NA&gt;       &lt;NA&gt;  3658.69  4343.36  -64014</w:t>
-      </w:r>
-      <w:r>
-        <w:br w:type="textWrapping"/>
-      </w:r>
-      <w:r>
-        <w:rPr>
-          <w:rStyle w:val="VerbatimChar"/>
-        </w:rPr>
-        <w:t xml:space="preserve">## 31      &lt;NA&gt;       &lt;NA&gt;       &lt;NA&gt;       &lt;NA&gt;  4026.2   4036.14  -65039</w:t>
-      </w:r>
-      <w:r>
-        <w:br w:type="textWrapping"/>
-      </w:r>
-      <w:r>
-        <w:rPr>
-          <w:rStyle w:val="VerbatimChar"/>
-        </w:rPr>
-        <w:t xml:space="preserve">## 32      &lt;NA&gt;       &lt;NA&gt;       &lt;NA&gt;       &lt;NA&gt;  3632.37  4378.55  -63503</w:t>
-      </w:r>
-      <w:r>
-        <w:br w:type="textWrapping"/>
-      </w:r>
-      <w:r>
-        <w:rPr>
-          <w:rStyle w:val="VerbatimChar"/>
-        </w:rPr>
-        <w:t xml:space="preserve">## 33      &lt;NA&gt;       &lt;NA&gt;       &lt;NA&gt;       &lt;NA&gt;  3618.7   4323.64  -64783</w:t>
-      </w:r>
-      <w:r>
-        <w:br w:type="textWrapping"/>
-      </w:r>
-      <w:r>
-        <w:rPr>
-          <w:rStyle w:val="VerbatimChar"/>
-        </w:rPr>
-        <w:t xml:space="preserve">## 34      &lt;NA&gt;       &lt;NA&gt;       &lt;NA&gt;       &lt;NA&gt;  3228.86  4615.84  -64527</w:t>
-      </w:r>
-      <w:r>
-        <w:br w:type="textWrapping"/>
-      </w:r>
-      <w:r>
-        <w:rPr>
-          <w:rStyle w:val="VerbatimChar"/>
-        </w:rPr>
-        <w:t xml:space="preserve">## 35      &lt;NA&gt;       &lt;NA&gt;       &lt;NA&gt;       &lt;NA&gt;  3572.19  4383.25  -64782</w:t>
-      </w:r>
-      <w:r>
-        <w:br w:type="textWrapping"/>
-      </w:r>
-      <w:r>
-        <w:rPr>
-          <w:rStyle w:val="VerbatimChar"/>
-        </w:rPr>
-        <w:t xml:space="preserve">## 36      &lt;NA&gt;       &lt;NA&gt;       &lt;NA&gt;       &lt;NA&gt;  3872.05  4087.45  -63246</w:t>
-      </w:r>
-      <w:r>
-        <w:br w:type="textWrapping"/>
-      </w:r>
-      <w:r>
-        <w:rPr>
-          <w:rStyle w:val="VerbatimChar"/>
-        </w:rPr>
-        <w:t xml:space="preserve">## 37      &lt;NA&gt;       &lt;NA&gt;       &lt;NA&gt;       &lt;NA&gt;  3947.86  4035.15  -50703</w:t>
-      </w:r>
-      <w:r>
-        <w:br w:type="textWrapping"/>
-      </w:r>
-      <w:r>
-        <w:rPr>
-          <w:rStyle w:val="VerbatimChar"/>
-        </w:rPr>
-        <w:t xml:space="preserve">## 38      &lt;NA&gt;       &lt;NA&gt;       &lt;NA&gt;       &lt;NA&gt;  3865.68  4100.5   -64526</w:t>
-      </w:r>
-      <w:r>
-        <w:br w:type="textWrapping"/>
-      </w:r>
-      <w:r>
-        <w:rPr>
-          <w:rStyle w:val="VerbatimChar"/>
-        </w:rPr>
-        <w:t xml:space="preserve">## 39      &lt;NA&gt;       &lt;NA&gt;       &lt;NA&gt;       &lt;NA&gt;  3946.56  3997.24  -46095</w:t>
-      </w:r>
-      <w:r>
-        <w:br w:type="textWrapping"/>
-      </w:r>
-      <w:r>
-        <w:rPr>
-          <w:rStyle w:val="VerbatimChar"/>
-        </w:rPr>
-        <w:t xml:space="preserve">## 40      &lt;NA&gt;       &lt;NA&gt;       &lt;NA&gt;       &lt;NA&gt;  4124.23  3864.29  -49423</w:t>
-      </w:r>
-      <w:r>
-        <w:br w:type="textWrapping"/>
-      </w:r>
-      <w:r>
-        <w:rPr>
-          <w:rStyle w:val="VerbatimChar"/>
-        </w:rPr>
-        <w:t xml:space="preserve">## 41      &lt;NA&gt;       &lt;NA&gt;       &lt;NA&gt;       &lt;NA&gt;  4118.77  3898.07  -49423</w:t>
-      </w:r>
-      <w:r>
-        <w:br w:type="textWrapping"/>
-      </w:r>
-      <w:r>
-        <w:rPr>
-          <w:rStyle w:val="VerbatimChar"/>
-        </w:rPr>
-        <w:t xml:space="preserve">## 42      &lt;NA&gt;       &lt;NA&gt;       &lt;NA&gt;       &lt;NA&gt;  4116.85  3925.22  -51471</w:t>
-      </w:r>
-      <w:r>
-        <w:br w:type="textWrapping"/>
-      </w:r>
-      <w:r>
-        <w:rPr>
-          <w:rStyle w:val="VerbatimChar"/>
-        </w:rPr>
-        <w:t xml:space="preserve">## 43      &lt;NA&gt;       &lt;NA&gt;       &lt;NA&gt;       &lt;NA&gt;  4070.32  3975.32  -64527</w:t>
-      </w:r>
-      <w:r>
-        <w:br w:type="textWrapping"/>
-      </w:r>
-      <w:r>
-        <w:rPr>
-          <w:rStyle w:val="VerbatimChar"/>
-        </w:rPr>
-        <w:t xml:space="preserve">## 44      &lt;NA&gt;       &lt;NA&gt;       &lt;NA&gt;       &lt;NA&gt;  4081.52  3934.05   -4108</w:t>
-      </w:r>
-      <w:r>
-        <w:br w:type="textWrapping"/>
-      </w:r>
-      <w:r>
-        <w:rPr>
-          <w:rStyle w:val="VerbatimChar"/>
-        </w:rPr>
-        <w:t xml:space="preserve">## 45      &lt;NA&gt;       &lt;NA&gt;       &lt;NA&gt;       &lt;NA&gt;  4025.31  4006.23  -56591</w:t>
-      </w:r>
-      <w:r>
-        <w:br w:type="textWrapping"/>
-      </w:r>
-      <w:r>
-        <w:rPr>
-          <w:rStyle w:val="VerbatimChar"/>
-        </w:rPr>
-        <w:t xml:space="preserve">## 46      &lt;NA&gt;       &lt;NA&gt;       &lt;NA&gt;       &lt;NA&gt;  4018.76  3940.31  -56591</w:t>
-      </w:r>
-      <w:r>
-        <w:br w:type="textWrapping"/>
-      </w:r>
-      <w:r>
-        <w:rPr>
-          <w:rStyle w:val="VerbatimChar"/>
-        </w:rPr>
-        <w:t xml:space="preserve">## 47      &lt;NA&gt;       &lt;NA&gt;       &lt;NA&gt;       &lt;NA&gt;  4074.24  3940.73   -4103</w:t>
-      </w:r>
-      <w:r>
-        <w:br w:type="textWrapping"/>
-      </w:r>
-      <w:r>
-        <w:rPr>
-          <w:rStyle w:val="VerbatimChar"/>
-        </w:rPr>
-        <w:t xml:space="preserve">## 48      &lt;NA&gt;       &lt;NA&gt;       &lt;NA&gt;       &lt;NA&gt;  3784.94  4249.21  -64526</w:t>
-      </w:r>
-      <w:r>
-        <w:br w:type="textWrapping"/>
-      </w:r>
-      <w:r>
-        <w:rPr>
-          <w:rStyle w:val="VerbatimChar"/>
-        </w:rPr>
-        <w:t xml:space="preserve">## 49      &lt;NA&gt;       &lt;NA&gt;       &lt;NA&gt;       &lt;NA&gt;  4033.57  3980.33  -64782</w:t>
-      </w:r>
-      <w:r>
-        <w:br w:type="textWrapping"/>
-      </w:r>
-      <w:r>
-        <w:rPr>
-          <w:rStyle w:val="VerbatimChar"/>
-        </w:rPr>
-        <w:t xml:space="preserve">## 50      &lt;NA&gt;       &lt;NA&gt;       &lt;NA&gt;       &lt;NA&gt;  4056.02  4060.01  -46094</w:t>
-      </w:r>
-      <w:r>
-        <w:br w:type="textWrapping"/>
-      </w:r>
-      <w:r>
-        <w:rPr>
-          <w:rStyle w:val="VerbatimChar"/>
-        </w:rPr>
-        <w:t xml:space="preserve">## 51      &lt;NA&gt;       &lt;NA&gt;       &lt;NA&gt;       &lt;NA&gt;  4041.84  4011.13  -49679</w:t>
-      </w:r>
-      <w:r>
-        <w:br w:type="textWrapping"/>
-      </w:r>
-      <w:r>
-        <w:rPr>
-          <w:rStyle w:val="VerbatimChar"/>
-        </w:rPr>
-        <w:t xml:space="preserve">## 52      &lt;NA&gt;       &lt;NA&gt;       &lt;NA&gt;       &lt;NA&gt;  4105.48  4113.93  -63502</w:t>
-      </w:r>
-      <w:r>
-        <w:br w:type="textWrapping"/>
-      </w:r>
-      <w:r>
-        <w:rPr>
-          <w:rStyle w:val="VerbatimChar"/>
-        </w:rPr>
-        <w:t xml:space="preserve">## 53      &lt;NA&gt;       &lt;NA&gt;       &lt;NA&gt;       &lt;NA&gt;  4082.74  4037.74  -63502</w:t>
-      </w:r>
-      <w:r>
-        <w:br w:type="textWrapping"/>
-      </w:r>
-      <w:r>
-        <w:rPr>
-          <w:rStyle w:val="VerbatimChar"/>
-        </w:rPr>
-        <w:t xml:space="preserve">## 54      &lt;NA&gt;       &lt;NA&gt;       &lt;NA&gt;       &lt;NA&gt;  4287.43  5046.15  -64526</w:t>
-      </w:r>
-      <w:r>
-        <w:br w:type="textWrapping"/>
-      </w:r>
-      <w:r>
-        <w:rPr>
-          <w:rStyle w:val="VerbatimChar"/>
-        </w:rPr>
-        <w:t xml:space="preserve">## 55      &lt;NA&gt;       &lt;NA&gt;       &lt;NA&gt;       &lt;NA&gt;  4048.54  5229.61  -62478</w:t>
-      </w:r>
-      <w:r>
-        <w:br w:type="textWrapping"/>
-      </w:r>
-      <w:r>
-        <w:rPr>
-          <w:rStyle w:val="VerbatimChar"/>
-        </w:rPr>
-        <w:t xml:space="preserve">## 56      &lt;NA&gt;       &lt;NA&gt;       &lt;NA&gt;       &lt;NA&gt;  3566.08  5519.64  -63502</w:t>
-      </w:r>
-      <w:r>
-        <w:br w:type="textWrapping"/>
-      </w:r>
-      <w:r>
-        <w:rPr>
-          <w:rStyle w:val="VerbatimChar"/>
-        </w:rPr>
-        <w:t xml:space="preserve">## 57      &lt;NA&gt;       &lt;NA&gt;       &lt;NA&gt;       &lt;NA&gt;  4264.92  5025.16  -50703</w:t>
-      </w:r>
-      <w:r>
-        <w:br w:type="textWrapping"/>
-      </w:r>
-      <w:r>
-        <w:rPr>
-          <w:rStyle w:val="VerbatimChar"/>
-        </w:rPr>
-        <w:t xml:space="preserve">## 58      &lt;NA&gt;       &lt;NA&gt;       &lt;NA&gt;       &lt;NA&gt;  4238.34  4953.39  -63502</w:t>
-      </w:r>
-      <w:r>
-        <w:br w:type="textWrapping"/>
-      </w:r>
-      <w:r>
-        <w:rPr>
-          <w:rStyle w:val="VerbatimChar"/>
-        </w:rPr>
-        <w:t xml:space="preserve">## 59      &lt;NA&gt;       &lt;NA&gt;       &lt;NA&gt;       &lt;NA&gt;  4268.42  5037.83  -51983</w:t>
-      </w:r>
-      <w:r>
-        <w:br w:type="textWrapping"/>
-      </w:r>
-      <w:r>
-        <w:rPr>
-          <w:rStyle w:val="VerbatimChar"/>
-        </w:rPr>
-        <w:t xml:space="preserve">## 60      &lt;NA&gt;       &lt;NA&gt;       &lt;NA&gt;       &lt;NA&gt;  3976.58  5305.78  -64526</w:t>
-      </w:r>
-      <w:r>
-        <w:br w:type="textWrapping"/>
-      </w:r>
-      <w:r>
-        <w:rPr>
-          <w:rStyle w:val="VerbatimChar"/>
-        </w:rPr>
-        <w:t xml:space="preserve">## 61      &lt;NA&gt;       &lt;NA&gt;       &lt;NA&gt;       &lt;NA&gt;  3963.11  5247.63  -64014</w:t>
-      </w:r>
-      <w:r>
-        <w:br w:type="textWrapping"/>
-      </w:r>
-      <w:r>
-        <w:rPr>
-          <w:rStyle w:val="VerbatimChar"/>
-        </w:rPr>
-        <w:t xml:space="preserve">## 62      &lt;NA&gt;       &lt;NA&gt;       &lt;NA&gt;       &lt;NA&gt;  4228.08  5140.57  -64782</w:t>
-      </w:r>
-      <w:r>
-        <w:br w:type="textWrapping"/>
-      </w:r>
-      <w:r>
-        <w:rPr>
-          <w:rStyle w:val="VerbatimChar"/>
-        </w:rPr>
-        <w:t xml:space="preserve">## 63      &lt;NA&gt;       &lt;NA&gt;       &lt;NA&gt;       &lt;NA&gt;  3971.76  5244.99  -64526</w:t>
-      </w:r>
-      <w:r>
-        <w:br w:type="textWrapping"/>
-      </w:r>
-      <w:r>
-        <w:rPr>
-          <w:rStyle w:val="VerbatimChar"/>
-        </w:rPr>
-        <w:t xml:space="preserve">## 64      &lt;NA&gt;       &lt;NA&gt;       &lt;NA&gt;       &lt;NA&gt;  3988.31  5263.35  -62991</w:t>
-      </w:r>
-      <w:r>
-        <w:br w:type="textWrapping"/>
-      </w:r>
-      <w:r>
-        <w:rPr>
-          <w:rStyle w:val="VerbatimChar"/>
-        </w:rPr>
-        <w:t xml:space="preserve">## 65      &lt;NA&gt;       &lt;NA&gt;       &lt;NA&gt;       &lt;NA&gt;  4138.27  5173.52  -43791</w:t>
-      </w:r>
-      <w:r>
-        <w:br w:type="textWrapping"/>
-      </w:r>
-      <w:r>
-        <w:rPr>
-          <w:rStyle w:val="VerbatimChar"/>
-        </w:rPr>
-        <w:t xml:space="preserve">## 66      &lt;NA&gt;       &lt;NA&gt;       &lt;NA&gt;       &lt;NA&gt;  4385.31  4995.07  -43791</w:t>
-      </w:r>
-      <w:r>
-        <w:br w:type="textWrapping"/>
-      </w:r>
-      <w:r>
-        <w:rPr>
-          <w:rStyle w:val="VerbatimChar"/>
-        </w:rPr>
-        <w:t xml:space="preserve">## 67      &lt;NA&gt;       &lt;NA&gt;       &lt;NA&gt;       &lt;NA&gt;  4391.83  5021.27  -45071</w:t>
-      </w:r>
-      <w:r>
-        <w:br w:type="textWrapping"/>
-      </w:r>
-      <w:r>
-        <w:rPr>
-          <w:rStyle w:val="VerbatimChar"/>
-        </w:rPr>
-        <w:t xml:space="preserve">## 68      &lt;NA&gt;       &lt;NA&gt;       &lt;NA&gt;       &lt;NA&gt;  4034.36  5280.67  -65040</w:t>
-      </w:r>
-      <w:r>
-        <w:br w:type="textWrapping"/>
-      </w:r>
-      <w:r>
-        <w:rPr>
-          <w:rStyle w:val="VerbatimChar"/>
-        </w:rPr>
-        <w:t xml:space="preserve">## 69      &lt;NA&gt;       &lt;NA&gt;       &lt;NA&gt;       &lt;NA&gt;  4032.65  5235.32  -63759</w:t>
-      </w:r>
-      <w:r>
-        <w:br w:type="textWrapping"/>
-      </w:r>
-      <w:r>
-        <w:rPr>
-          <w:rStyle w:val="VerbatimChar"/>
-        </w:rPr>
-        <w:t xml:space="preserve">## 70      &lt;NA&gt;       &lt;NA&gt;       &lt;NA&gt;       &lt;NA&gt;  4046.48  5243.5   -62735</w:t>
-      </w:r>
-      <w:r>
-        <w:br w:type="textWrapping"/>
-      </w:r>
-      <w:r>
-        <w:rPr>
-          <w:rStyle w:val="VerbatimChar"/>
-        </w:rPr>
-        <w:t xml:space="preserve">## 71      &lt;NA&gt;       &lt;NA&gt;       &lt;NA&gt;       &lt;NA&gt;  4037.92  5260.97  -63759</w:t>
-      </w:r>
-      <w:r>
-        <w:br w:type="textWrapping"/>
-      </w:r>
-      <w:r>
-        <w:rPr>
-          <w:rStyle w:val="VerbatimChar"/>
-        </w:rPr>
-        <w:t xml:space="preserve">## 72      &lt;NA&gt;       &lt;NA&gt;       &lt;NA&gt;       &lt;NA&gt;  3937.21  5293.86  -61199</w:t>
-      </w:r>
-      <w:r>
-        <w:br w:type="textWrapping"/>
-      </w:r>
-      <w:r>
-        <w:rPr>
-          <w:rStyle w:val="VerbatimChar"/>
-        </w:rPr>
-        <w:t xml:space="preserve">## 73      &lt;NA&gt;       &lt;NA&gt;       &lt;NA&gt;       &lt;NA&gt;  3921.96  5216.25  -64783</w:t>
-      </w:r>
-      <w:r>
-        <w:br w:type="textWrapping"/>
-      </w:r>
-      <w:r>
-        <w:rPr>
-          <w:rStyle w:val="VerbatimChar"/>
-        </w:rPr>
-        <w:t xml:space="preserve">## 74      &lt;NA&gt;       &lt;NA&gt;       &lt;NA&gt;       &lt;NA&gt;  3929.48  5217.77  -65039</w:t>
-      </w:r>
-      <w:r>
-        <w:br w:type="textWrapping"/>
-      </w:r>
-      <w:r>
-        <w:rPr>
-          <w:rStyle w:val="VerbatimChar"/>
-        </w:rPr>
-        <w:t xml:space="preserve">## 75      &lt;NA&gt;       &lt;NA&gt;       &lt;NA&gt;       &lt;NA&gt;  3923.66  5288.48  -64784</w:t>
-      </w:r>
-      <w:r>
-        <w:br w:type="textWrapping"/>
-      </w:r>
-      <w:r>
-        <w:rPr>
-          <w:rStyle w:val="VerbatimChar"/>
-        </w:rPr>
-        <w:t xml:space="preserve">## 76      &lt;NA&gt;       &lt;NA&gt;       &lt;NA&gt;       &lt;NA&gt;  3890.84  5311.05  -63759</w:t>
-      </w:r>
-      <w:r>
-        <w:br w:type="textWrapping"/>
-      </w:r>
-      <w:r>
-        <w:rPr>
-          <w:rStyle w:val="VerbatimChar"/>
-        </w:rPr>
-        <w:t xml:space="preserve">## 77      &lt;NA&gt;       &lt;NA&gt;       &lt;NA&gt;       &lt;NA&gt;  3908.59  5297.14  -63759</w:t>
-      </w:r>
-      <w:r>
-        <w:br w:type="textWrapping"/>
-      </w:r>
-      <w:r>
-        <w:rPr>
-          <w:rStyle w:val="VerbatimChar"/>
-        </w:rPr>
-        <w:t xml:space="preserve">## 78      &lt;NA&gt;       &lt;NA&gt;       &lt;NA&gt;       &lt;NA&gt;  3908.29  5365.19  -63759</w:t>
-      </w:r>
-      <w:r>
-        <w:br w:type="textWrapping"/>
-      </w:r>
-      <w:r>
-        <w:rPr>
-          <w:rStyle w:val="VerbatimChar"/>
-        </w:rPr>
-        <w:t xml:space="preserve">## 79      &lt;NA&gt;       &lt;NA&gt;       &lt;NA&gt;       &lt;NA&gt;  3673.9   5537.41  -62479</w:t>
-      </w:r>
-      <w:r>
-        <w:br w:type="textWrapping"/>
-      </w:r>
-      <w:r>
-        <w:rPr>
-          <w:rStyle w:val="VerbatimChar"/>
-        </w:rPr>
-        <w:t xml:space="preserve">## 80      &lt;NA&gt;       &lt;NA&gt;       &lt;NA&gt;       &lt;NA&gt;  3895.22  5322.92  -62479</w:t>
-      </w:r>
-      <w:r>
-        <w:br w:type="textWrapping"/>
-      </w:r>
-      <w:r>
-        <w:rPr>
-          <w:rStyle w:val="VerbatimChar"/>
-        </w:rPr>
-        <w:t xml:space="preserve">## 81      &lt;NA&gt;       &lt;NA&gt;       &lt;NA&gt;       &lt;NA&gt;  3869.71  5331.51  -62479</w:t>
-      </w:r>
-      <w:r>
-        <w:br w:type="textWrapping"/>
-      </w:r>
-      <w:r>
-        <w:rPr>
-          <w:rStyle w:val="VerbatimChar"/>
-        </w:rPr>
-        <w:t xml:space="preserve">## 82      &lt;NA&gt;       &lt;NA&gt;       &lt;NA&gt;       &lt;NA&gt;  3948.15  5627.87  -65039</w:t>
-      </w:r>
-      <w:r>
-        <w:br w:type="textWrapping"/>
-      </w:r>
-      <w:r>
-        <w:rPr>
-          <w:rStyle w:val="VerbatimChar"/>
-        </w:rPr>
-        <w:t xml:space="preserve">## 83      &lt;NA&gt;       &lt;NA&gt;       &lt;NA&gt;       &lt;NA&gt;  3916.22  5645.97  -64015</w:t>
-      </w:r>
-      <w:r>
-        <w:br w:type="textWrapping"/>
-      </w:r>
-      <w:r>
-        <w:rPr>
-          <w:rStyle w:val="VerbatimChar"/>
-        </w:rPr>
-        <w:t xml:space="preserve">## 84      &lt;NA&gt;       &lt;NA&gt;       &lt;NA&gt;       &lt;NA&gt;  4407.79  5263.57  -62223</w:t>
-      </w:r>
-      <w:r>
-        <w:br w:type="textWrapping"/>
-      </w:r>
-      <w:r>
-        <w:rPr>
-          <w:rStyle w:val="VerbatimChar"/>
-        </w:rPr>
-        <w:t xml:space="preserve">## 85      &lt;NA&gt;       &lt;NA&gt;       &lt;NA&gt;       &lt;NA&gt;  4022.25  5626.02  -65039</w:t>
-      </w:r>
-      <w:r>
-        <w:br w:type="textWrapping"/>
-      </w:r>
-      <w:r>
-        <w:rPr>
-          <w:rStyle w:val="VerbatimChar"/>
-        </w:rPr>
-        <w:t xml:space="preserve">## 86      &lt;NA&gt;       &lt;NA&gt;       &lt;NA&gt;       &lt;NA&gt;  4433.93  5302.1   -61455</w:t>
-      </w:r>
-      <w:r>
-        <w:br w:type="textWrapping"/>
-      </w:r>
-      <w:r>
-        <w:rPr>
-          <w:rStyle w:val="VerbatimChar"/>
-        </w:rPr>
-        <w:t xml:space="preserve">## 87      &lt;NA&gt;       &lt;NA&gt;       &lt;NA&gt;       &lt;NA&gt;  4446.36  5313.94  -61199</w:t>
-      </w:r>
-      <w:r>
-        <w:br w:type="textWrapping"/>
-      </w:r>
-      <w:r>
-        <w:rPr>
-          <w:rStyle w:val="VerbatimChar"/>
-        </w:rPr>
-        <w:t xml:space="preserve">## 88      &lt;NA&gt;       &lt;NA&gt;       &lt;NA&gt;       &lt;NA&gt;  4426.85  5372.98  -57871</w:t>
-      </w:r>
-      <w:r>
-        <w:br w:type="textWrapping"/>
-      </w:r>
-      <w:r>
-        <w:rPr>
-          <w:rStyle w:val="VerbatimChar"/>
-        </w:rPr>
-        <w:t xml:space="preserve">## 89      &lt;NA&gt;       &lt;NA&gt;       &lt;NA&gt;       &lt;NA&gt;  4031.41  5702.94  -65040</w:t>
-      </w:r>
-      <w:r>
-        <w:br w:type="textWrapping"/>
-      </w:r>
-      <w:r>
-        <w:rPr>
-          <w:rStyle w:val="VerbatimChar"/>
-        </w:rPr>
-        <w:t xml:space="preserve">## 90      &lt;NA&gt;       &lt;NA&gt;       &lt;NA&gt;       &lt;NA&gt;  4031.9   5654.14  -57871</w:t>
-      </w:r>
-      <w:r>
-        <w:br w:type="textWrapping"/>
-      </w:r>
-      <w:r>
-        <w:rPr>
-          <w:rStyle w:val="VerbatimChar"/>
-        </w:rPr>
-        <w:t xml:space="preserve">## 91      &lt;NA&gt;       &lt;NA&gt;       &lt;NA&gt;       &lt;NA&gt;  4024.1   5705.7   -65040</w:t>
-      </w:r>
-      <w:r>
-        <w:br w:type="textWrapping"/>
-      </w:r>
-      <w:r>
-        <w:rPr>
-          <w:rStyle w:val="VerbatimChar"/>
-        </w:rPr>
-        <w:t xml:space="preserve">## 92      &lt;NA&gt;       &lt;NA&gt;       &lt;NA&gt;       &lt;NA&gt;  3986.43  5623.12  -64783</w:t>
-      </w:r>
-      <w:r>
-        <w:br w:type="textWrapping"/>
-      </w:r>
-      <w:r>
-        <w:rPr>
-          <w:rStyle w:val="VerbatimChar"/>
-        </w:rPr>
-        <w:t xml:space="preserve">## 93      &lt;NA&gt;       &lt;NA&gt;       &lt;NA&gt;       &lt;NA&gt;  3982.79  5642.67  -64784</w:t>
-      </w:r>
-      <w:r>
-        <w:br w:type="textWrapping"/>
-      </w:r>
-      <w:r>
-        <w:rPr>
-          <w:rStyle w:val="VerbatimChar"/>
-        </w:rPr>
-        <w:t xml:space="preserve">## 94      &lt;NA&gt;       &lt;NA&gt;       &lt;NA&gt;       &lt;NA&gt;  3997.03  5605.08  -65039</w:t>
-      </w:r>
-      <w:r>
-        <w:br w:type="textWrapping"/>
-      </w:r>
-      <w:r>
-        <w:rPr>
-          <w:rStyle w:val="VerbatimChar"/>
-        </w:rPr>
-        <w:t xml:space="preserve">## 95      &lt;NA&gt;       &lt;NA&gt;       &lt;NA&gt;       &lt;NA&gt;  3978.52  5656.1   -65039</w:t>
-      </w:r>
-      <w:r>
-        <w:br w:type="textWrapping"/>
-      </w:r>
-      <w:r>
-        <w:rPr>
-          <w:rStyle w:val="VerbatimChar"/>
-        </w:rPr>
-        <w:t xml:space="preserve">## 96      &lt;NA&gt;       &lt;NA&gt;       &lt;NA&gt;       &lt;NA&gt;  4345.47  5329.77  -64015</w:t>
-      </w:r>
-      <w:r>
-        <w:br w:type="textWrapping"/>
-      </w:r>
-      <w:r>
-        <w:rPr>
-          <w:rStyle w:val="VerbatimChar"/>
-        </w:rPr>
-        <w:t xml:space="preserve">## 97      &lt;NA&gt;       &lt;NA&gt;       &lt;NA&gt;       &lt;NA&gt;  4362.01  5324.46  -50190</w:t>
-      </w:r>
-      <w:r>
-        <w:br w:type="textWrapping"/>
-      </w:r>
-      <w:r>
-        <w:rPr>
-          <w:rStyle w:val="VerbatimChar"/>
-        </w:rPr>
-        <w:t xml:space="preserve">## 98      &lt;NA&gt;       &lt;NA&gt;       &lt;NA&gt;       &lt;NA&gt;  3932.43  5722.44  -64272</w:t>
-      </w:r>
-      <w:r>
-        <w:br w:type="textWrapping"/>
-      </w:r>
-      <w:r>
-        <w:rPr>
-          <w:rStyle w:val="VerbatimChar"/>
-        </w:rPr>
-        <w:t xml:space="preserve">## 99      &lt;NA&gt;       &lt;NA&gt;       &lt;NA&gt;       &lt;NA&gt;  3975.42  5712.44  -62224</w:t>
-      </w:r>
-      <w:r>
-        <w:br w:type="textWrapping"/>
-      </w:r>
-      <w:r>
-        <w:rPr>
-          <w:rStyle w:val="VerbatimChar"/>
-        </w:rPr>
-        <w:t xml:space="preserve">## 100     &lt;NA&gt;       &lt;NA&gt;       &lt;NA&gt;       &lt;NA&gt;  4109.77  5611.97  -63247</w:t>
-      </w:r>
-      <w:r>
-        <w:br w:type="textWrapping"/>
-      </w:r>
-      <w:r>
-        <w:rPr>
-          <w:rStyle w:val="VerbatimChar"/>
-        </w:rPr>
-        <w:t xml:space="preserve">## 101     &lt;NA&gt;       &lt;NA&gt;       &lt;NA&gt;       &lt;NA&gt;  4117.74  5640.26  -64271</w:t>
-      </w:r>
-      <w:r>
-        <w:br w:type="textWrapping"/>
-      </w:r>
-      <w:r>
-        <w:rPr>
-          <w:rStyle w:val="VerbatimChar"/>
-        </w:rPr>
-        <w:t xml:space="preserve">## 102     &lt;NA&gt;       &lt;NA&gt;       &lt;NA&gt;       &lt;NA&gt;  4108.14  5701.29  -64527</w:t>
-      </w:r>
-      <w:r>
-        <w:br w:type="textWrapping"/>
-      </w:r>
-      <w:r>
-        <w:rPr>
-          <w:rStyle w:val="VerbatimChar"/>
-        </w:rPr>
-        <w:t xml:space="preserve">## 103     &lt;NA&gt;       &lt;NA&gt;       &lt;NA&gt;       &lt;NA&gt;  4121.13  5626.82  -64527</w:t>
-      </w:r>
-      <w:r>
-        <w:br w:type="textWrapping"/>
-      </w:r>
-      <w:r>
-        <w:rPr>
-          <w:rStyle w:val="VerbatimChar"/>
-        </w:rPr>
-        <w:t xml:space="preserve">## 104     &lt;NA&gt;       &lt;NA&gt;       &lt;NA&gt;       &lt;NA&gt;  4089.71  5621.11  -65039</w:t>
-      </w:r>
-      <w:r>
-        <w:br w:type="textWrapping"/>
-      </w:r>
-      <w:r>
-        <w:rPr>
-          <w:rStyle w:val="VerbatimChar"/>
-        </w:rPr>
-        <w:t xml:space="preserve">## 105     &lt;NA&gt;       &lt;NA&gt;       &lt;NA&gt;       &lt;NA&gt;  3954.15  5748.73   -7183</w:t>
-      </w:r>
-      <w:r>
-        <w:br w:type="textWrapping"/>
-      </w:r>
-      <w:r>
-        <w:rPr>
-          <w:rStyle w:val="VerbatimChar"/>
-        </w:rPr>
-        <w:t xml:space="preserve">## 106     &lt;NA&gt;       &lt;NA&gt;       &lt;NA&gt;       &lt;NA&gt;  4502.24  5319.19   -8463</w:t>
-      </w:r>
-      <w:r>
-        <w:br w:type="textWrapping"/>
-      </w:r>
-      <w:r>
-        <w:rPr>
-          <w:rStyle w:val="VerbatimChar"/>
-        </w:rPr>
-        <w:t xml:space="preserve">## 107     &lt;NA&gt;       &lt;NA&gt;       &lt;NA&gt;       &lt;NA&gt;  3881.87  5836.04  -65295</w:t>
-      </w:r>
-      <w:r>
-        <w:br w:type="textWrapping"/>
-      </w:r>
-      <w:r>
-        <w:rPr>
-          <w:rStyle w:val="VerbatimChar"/>
-        </w:rPr>
-        <w:t xml:space="preserve">## 108     &lt;NA&gt;       &lt;NA&gt;       &lt;NA&gt;       &lt;NA&gt;  4040.3   5671.61  -64272</w:t>
-      </w:r>
-      <w:r>
-        <w:br w:type="textWrapping"/>
-      </w:r>
-      <w:r>
-        <w:rPr>
-          <w:rStyle w:val="VerbatimChar"/>
-        </w:rPr>
-        <w:t xml:space="preserve">## 109     &lt;NA&gt;       &lt;NA&gt;       &lt;NA&gt;       &lt;NA&gt;  4060.84  5763.87  -63503</w:t>
-      </w:r>
-      <w:r>
-        <w:br w:type="textWrapping"/>
-      </w:r>
-      <w:r>
-        <w:rPr>
-          <w:rStyle w:val="VerbatimChar"/>
-        </w:rPr>
-        <w:t xml:space="preserve">## 110     &lt;NA&gt;       &lt;NA&gt;       &lt;NA&gt;       &lt;NA&gt;  4050.38  5679.29  -63503</w:t>
-      </w:r>
-      <w:r>
-        <w:br w:type="textWrapping"/>
-      </w:r>
-      <w:r>
-        <w:rPr>
-          <w:rStyle w:val="VerbatimChar"/>
-        </w:rPr>
-        <w:t xml:space="preserve">## 111     &lt;NA&gt;       &lt;NA&gt;       &lt;NA&gt;       &lt;NA&gt;  4473.62  5478.05  -60430</w:t>
-      </w:r>
-      <w:r>
-        <w:br w:type="textWrapping"/>
-      </w:r>
-      <w:r>
-        <w:rPr>
-          <w:rStyle w:val="VerbatimChar"/>
-        </w:rPr>
-        <w:t xml:space="preserve">## 112     &lt;NA&gt;       &lt;NA&gt;       &lt;NA&gt;       &lt;NA&gt;  4189.53  5647.91  -63247</w:t>
-      </w:r>
-      <w:r>
-        <w:br w:type="textWrapping"/>
-      </w:r>
-      <w:r>
-        <w:rPr>
-          <w:rStyle w:val="VerbatimChar"/>
-        </w:rPr>
-        <w:t xml:space="preserve">## 113     &lt;NA&gt;       &lt;NA&gt;       &lt;NA&gt;       &lt;NA&gt;  4206.59  5697.63  -65039</w:t>
-      </w:r>
-      <w:r>
-        <w:br w:type="textWrapping"/>
-      </w:r>
-      <w:r>
-        <w:rPr>
-          <w:rStyle w:val="VerbatimChar"/>
-        </w:rPr>
-        <w:t xml:space="preserve">## 114     &lt;NA&gt;       &lt;NA&gt;       &lt;NA&gt;       &lt;NA&gt;  4219.04  5721.72  -63248</w:t>
-      </w:r>
-      <w:r>
-        <w:br w:type="textWrapping"/>
-      </w:r>
-      <w:r>
-        <w:rPr>
-          <w:rStyle w:val="VerbatimChar"/>
-        </w:rPr>
-        <w:t xml:space="preserve">## 115     &lt;NA&gt;       &lt;NA&gt;       &lt;NA&gt;       &lt;NA&gt;  4156.42  5727.99   -4066</w:t>
-      </w:r>
-      <w:r>
-        <w:br w:type="textWrapping"/>
-      </w:r>
-      <w:r>
-        <w:rPr>
-          <w:rStyle w:val="VerbatimChar"/>
-        </w:rPr>
-        <w:t xml:space="preserve">## 116     &lt;NA&gt;       &lt;NA&gt;       &lt;NA&gt;       &lt;NA&gt;     1.62     2.48  -10.91</w:t>
-      </w:r>
-      <w:r>
-        <w:br w:type="textWrapping"/>
-      </w:r>
-      <w:r>
-        <w:rPr>
-          <w:rStyle w:val="VerbatimChar"/>
-        </w:rPr>
-        <w:t xml:space="preserve">## 117     &lt;NA&gt;       &lt;NA&gt;       &lt;NA&gt;       &lt;NA&gt;    50.78    23.82    0   </w:t>
-      </w:r>
-      <w:r>
-        <w:br w:type="textWrapping"/>
-      </w:r>
-      <w:r>
-        <w:rPr>
-          <w:rStyle w:val="VerbatimChar"/>
-        </w:rPr>
-        <w:t xml:space="preserve">## 118        2       &lt;NA&gt;         10         16     &lt;NA&gt;     &lt;NA&gt;    &lt;NA&gt;</w:t>
-      </w:r>
-      <w:r>
-        <w:br w:type="textWrapping"/>
-      </w:r>
-      <w:r>
-        <w:rPr>
-          <w:rStyle w:val="VerbatimChar"/>
-        </w:rPr>
-        <w:t xml:space="preserve">## 119     &lt;NA&gt;       &lt;NA&gt;       &lt;NA&gt;       &lt;NA&gt;    12.83     1.27    0   </w:t>
-      </w:r>
-      <w:r>
-        <w:br w:type="textWrapping"/>
-      </w:r>
-      <w:r>
-        <w:rPr>
-          <w:rStyle w:val="VerbatimChar"/>
-        </w:rPr>
-        <w:t xml:space="preserve">## 120     &lt;NA&gt;       &lt;NA&gt;       &lt;NA&gt;       &lt;NA&gt;     0        0       0   </w:t>
-      </w:r>
-      <w:r>
-        <w:br w:type="textWrapping"/>
-      </w:r>
-      <w:r>
-        <w:rPr>
-          <w:rStyle w:val="VerbatimChar"/>
-        </w:rPr>
-        <w:t xml:space="preserve">## 121     &lt;NA&gt;       &lt;NA&gt;       &lt;NA&gt;       &lt;NA&gt;    12.74     3.29    0   </w:t>
-      </w:r>
-      <w:r>
-        <w:br w:type="textWrapping"/>
-      </w:r>
-      <w:r>
-        <w:rPr>
-          <w:rStyle w:val="VerbatimChar"/>
-        </w:rPr>
-        <w:t xml:space="preserve">## 122     &lt;NA&gt;       &lt;NA&gt;       &lt;NA&gt;       &lt;NA&gt; 14017.91 23684.17       0</w:t>
-      </w:r>
-      <w:r>
-        <w:br w:type="textWrapping"/>
-      </w:r>
-      <w:r>
-        <w:rPr>
-          <w:rStyle w:val="VerbatimChar"/>
-        </w:rPr>
-        <w:t xml:space="preserve">## 123     &lt;NA&gt;       &lt;NA&gt;       &lt;NA&gt;       &lt;NA&gt;    71.5      7.64    0   </w:t>
-      </w:r>
-      <w:r>
-        <w:br w:type="textWrapping"/>
-      </w:r>
-      <w:r>
-        <w:rPr>
-          <w:rStyle w:val="VerbatimChar"/>
-        </w:rPr>
-        <w:t xml:space="preserve">## 124     &lt;NA&gt;       &lt;NA&gt;       &lt;NA&gt;       &lt;NA&gt;    68.94    15.11    0   </w:t>
-      </w:r>
-      <w:r>
-        <w:br w:type="textWrapping"/>
-      </w:r>
-      <w:r>
-        <w:rPr>
-          <w:rStyle w:val="VerbatimChar"/>
-        </w:rPr>
-        <w:t xml:space="preserve">## 125     &lt;NA&gt;       &lt;NA&gt;       &lt;NA&gt;       &lt;NA&gt;    13.03     3.84    0   </w:t>
-      </w:r>
-      <w:r>
-        <w:br w:type="textWrapping"/>
-      </w:r>
-      <w:r>
-        <w:rPr>
-          <w:rStyle w:val="VerbatimChar"/>
-        </w:rPr>
-        <w:t xml:space="preserve">## 126     &lt;NA&gt;       &lt;NA&gt;       &lt;NA&gt;       &lt;NA&gt;   178.58    62.88    0   </w:t>
-      </w:r>
-      <w:r>
-        <w:br w:type="textWrapping"/>
-      </w:r>
-      <w:r>
-        <w:rPr>
-          <w:rStyle w:val="VerbatimChar"/>
-        </w:rPr>
-        <w:t xml:space="preserve">## 127     &lt;NA&gt;       &lt;NA&gt;       &lt;NA&gt;       &lt;NA&gt;   178.58    62.88    0   </w:t>
-      </w:r>
-      <w:r>
-        <w:br w:type="textWrapping"/>
-      </w:r>
-      <w:r>
-        <w:rPr>
-          <w:rStyle w:val="VerbatimChar"/>
-        </w:rPr>
-        <w:t xml:space="preserve">## 128     &lt;NA&gt;       &lt;NA&gt;       &lt;NA&gt;       &lt;NA&gt;   169.55    15.79       0</w:t>
-      </w:r>
-      <w:r>
-        <w:br w:type="textWrapping"/>
-      </w:r>
-      <w:r>
-        <w:rPr>
-          <w:rStyle w:val="VerbatimChar"/>
-        </w:rPr>
-        <w:t xml:space="preserve">## 129     &lt;NA&gt;       &lt;NA&gt;       &lt;NA&gt;       &lt;NA&gt;  1936.73   179.81       0</w:t>
-      </w:r>
-      <w:r>
-        <w:br w:type="textWrapping"/>
-      </w:r>
-      <w:r>
-        <w:rPr>
-          <w:rStyle w:val="VerbatimChar"/>
-        </w:rPr>
-        <w:t xml:space="preserve">## 130     &lt;NA&gt;       &lt;NA&gt;       &lt;NA&gt;       &lt;NA&gt;    11.77     6.92    0   </w:t>
-      </w:r>
-      <w:r>
-        <w:br w:type="textWrapping"/>
-      </w:r>
-      <w:r>
-        <w:rPr>
-          <w:rStyle w:val="VerbatimChar"/>
-        </w:rPr>
-        <w:t xml:space="preserve">## 131     &lt;NA&gt;       &lt;NA&gt;       &lt;NA&gt;       &lt;NA&gt;   153.03   114.59    0   </w:t>
-      </w:r>
-      <w:r>
-        <w:br w:type="textWrapping"/>
-      </w:r>
-      <w:r>
-        <w:rPr>
-          <w:rStyle w:val="VerbatimChar"/>
-        </w:rPr>
-        <w:t xml:space="preserve">## 132     &lt;NA&gt;       &lt;NA&gt;       &lt;NA&gt;       &lt;NA&gt;   373.58    54.57    0   </w:t>
-      </w:r>
-      <w:r>
-        <w:br w:type="textWrapping"/>
-      </w:r>
-      <w:r>
-        <w:rPr>
-          <w:rStyle w:val="VerbatimChar"/>
-        </w:rPr>
-        <w:t xml:space="preserve">## 133     &lt;NA&gt;       &lt;NA&gt;       &lt;NA&gt;       &lt;NA&gt;    53.65    22.4        0</w:t>
-      </w:r>
-      <w:r>
-        <w:br w:type="textWrapping"/>
-      </w:r>
-      <w:r>
-        <w:rPr>
-          <w:rStyle w:val="VerbatimChar"/>
-        </w:rPr>
-        <w:t xml:space="preserve">## 134     &lt;NA&gt;       &lt;NA&gt;       &lt;NA&gt;       &lt;NA&gt;    48.67    21.73       0</w:t>
-      </w:r>
-      <w:r>
-        <w:br w:type="textWrapping"/>
-      </w:r>
-      <w:r>
-        <w:rPr>
-          <w:rStyle w:val="VerbatimChar"/>
-        </w:rPr>
-        <w:t xml:space="preserve">## 135     &lt;NA&gt;       &lt;NA&gt;       &lt;NA&gt;       &lt;NA&gt;    49.87    22.16       0</w:t>
-      </w:r>
-      <w:r>
-        <w:br w:type="textWrapping"/>
-      </w:r>
-      <w:r>
-        <w:rPr>
-          <w:rStyle w:val="VerbatimChar"/>
-        </w:rPr>
-        <w:t xml:space="preserve">## 136     &lt;NA&gt;       &lt;NA&gt;       &lt;NA&gt;       &lt;NA&gt;   284.21  1002.6     0   </w:t>
-      </w:r>
-      <w:r>
-        <w:br w:type="textWrapping"/>
-      </w:r>
-      <w:r>
-        <w:rPr>
-          <w:rStyle w:val="VerbatimChar"/>
-        </w:rPr>
-        <w:t xml:space="preserve">## 137     &lt;NA&gt;       &lt;NA&gt;       &lt;NA&gt;       &lt;NA&gt;   284.14  1006.32    0   </w:t>
-      </w:r>
-      <w:r>
-        <w:br w:type="textWrapping"/>
-      </w:r>
-      <w:r>
-        <w:rPr>
-          <w:rStyle w:val="VerbatimChar"/>
-        </w:rPr>
-        <w:t xml:space="preserve">## 138     &lt;NA&gt;       &lt;NA&gt;       &lt;NA&gt;       &lt;NA&gt;     4.66    13.7     0   </w:t>
-      </w:r>
-      <w:r>
-        <w:br w:type="textWrapping"/>
-      </w:r>
-      <w:r>
-        <w:rPr>
-          <w:rStyle w:val="VerbatimChar"/>
-        </w:rPr>
-        <w:t xml:space="preserve">## 139     &lt;NA&gt;       &lt;NA&gt;       &lt;NA&gt;       &lt;NA&gt;    12.11    93.64    0   </w:t>
-      </w:r>
-      <w:r>
-        <w:br w:type="textWrapping"/>
-      </w:r>
-      <w:r>
-        <w:rPr>
-          <w:rStyle w:val="VerbatimChar"/>
-        </w:rPr>
-        <w:t xml:space="preserve">## 140     &lt;NA&gt;       &lt;NA&gt;       &lt;NA&gt;       &lt;NA&gt;    53.24   304.3     0   </w:t>
-      </w:r>
-      <w:r>
-        <w:br w:type="textWrapping"/>
-      </w:r>
-      <w:r>
-        <w:rPr>
-          <w:rStyle w:val="VerbatimChar"/>
-        </w:rPr>
-        <w:t xml:space="preserve">## 141       39 2018-05-18 2018-05-01 2018-06-11     &lt;NA&gt;     &lt;NA&gt;    &lt;NA&gt;</w:t>
-      </w:r>
-      <w:r>
-        <w:br w:type="textWrapping"/>
-      </w:r>
-      <w:r>
-        <w:rPr>
-          <w:rStyle w:val="VerbatimChar"/>
-        </w:rPr>
-        <w:t xml:space="preserve">## 142     8903   03:46:32    36 secs 86391 secs     &lt;NA&gt;     &lt;NA&gt;    &lt;NA&gt;</w:t>
-      </w:r>
-      <w:r>
-        <w:br w:type="textWrapping"/>
-      </w:r>
-      <w:r>
-        <w:rPr>
-          <w:rStyle w:val="VerbatimChar"/>
-        </w:rPr>
-        <w:t xml:space="preserve">## 143    10129 2018-05-18 2018-05-01 2018-06-11     &lt;NA&gt;     &lt;NA&gt;    &lt;NA&gt;</w:t>
-      </w:r>
-      <w:r>
-        <w:br w:type="textWrapping"/>
-      </w:r>
-      <w:r>
-        <w:rPr>
-          <w:rStyle w:val="VerbatimChar"/>
-        </w:rPr>
-        <w:t xml:space="preserve">##         p25    p50      p75    p100     hist units</w:t>
-      </w:r>
-      <w:r>
-        <w:br w:type="textWrapping"/>
-      </w:r>
-      <w:r>
-        <w:rPr>
-          <w:rStyle w:val="VerbatimChar"/>
-        </w:rPr>
-        <w:t xml:space="preserve">## 1    784    2486    6028.5    16636 ▇▃▂▂▁▁▁▁  NULL</w:t>
-      </w:r>
-      <w:r>
-        <w:br w:type="textWrapping"/>
-      </w:r>
-      <w:r>
-        <w:rPr>
-          <w:rStyle w:val="VerbatimChar"/>
-        </w:rPr>
-        <w:t xml:space="preserve">## 2      &lt;NA&gt;   &lt;NA&gt;     &lt;NA&gt;    &lt;NA&gt;     &lt;NA&gt;  NULL</w:t>
-      </w:r>
-      <w:r>
-        <w:br w:type="textWrapping"/>
-      </w:r>
-      <w:r>
-        <w:rPr>
-          <w:rStyle w:val="VerbatimChar"/>
-        </w:rPr>
-        <w:t xml:space="preserve">## 3      &lt;NA&gt;   &lt;NA&gt;     &lt;NA&gt;    &lt;NA&gt;     &lt;NA&gt;  secs</w:t>
-      </w:r>
-      <w:r>
-        <w:br w:type="textWrapping"/>
-      </w:r>
-      <w:r>
-        <w:rPr>
-          <w:rStyle w:val="VerbatimChar"/>
-        </w:rPr>
-        <w:t xml:space="preserve">## 4     36     39.8     44.2   395.1  ▁▁▁▇▂▁▁▁  NULL</w:t>
-      </w:r>
-      <w:r>
-        <w:br w:type="textWrapping"/>
-      </w:r>
-      <w:r>
-        <w:rPr>
-          <w:rStyle w:val="VerbatimChar"/>
-        </w:rPr>
-        <w:t xml:space="preserve">## 5      0      0        0     103.71 ▇▁▁▁▁▁▁▁  NULL</w:t>
-      </w:r>
-      <w:r>
-        <w:br w:type="textWrapping"/>
-      </w:r>
-      <w:r>
-        <w:rPr>
-          <w:rStyle w:val="VerbatimChar"/>
-        </w:rPr>
-        <w:t xml:space="preserve">## 6      0      0        0     102.08 ▇▁▁▁▁▁▁▁  NULL</w:t>
-      </w:r>
-      <w:r>
-        <w:br w:type="textWrapping"/>
-      </w:r>
-      <w:r>
-        <w:rPr>
-          <w:rStyle w:val="VerbatimChar"/>
-        </w:rPr>
-        <w:t xml:space="preserve">## 7     86     124     156        202 ▁▂▅▆▇▇▇▃  NULL</w:t>
-      </w:r>
-      <w:r>
-        <w:br w:type="textWrapping"/>
-      </w:r>
-      <w:r>
-        <w:rPr>
-          <w:rStyle w:val="VerbatimChar"/>
-        </w:rPr>
-        <w:t xml:space="preserve">## 8     42.41  60       74.56   95.53 ▁▂▃▆▆▇▇▃  NULL</w:t>
-      </w:r>
-      <w:r>
-        <w:br w:type="textWrapping"/>
-      </w:r>
-      <w:r>
-        <w:rPr>
-          <w:rStyle w:val="VerbatimChar"/>
-        </w:rPr>
-        <w:t xml:space="preserve">## 9     47.38  47.44    47.48  132.74 ▁▁▇▁▁▁▁▁  NULL</w:t>
-      </w:r>
-      <w:r>
-        <w:br w:type="textWrapping"/>
-      </w:r>
-      <w:r>
-        <w:rPr>
-          <w:rStyle w:val="VerbatimChar"/>
-        </w:rPr>
-        <w:t xml:space="preserve">## 10   373.63 382.75   387.17 5783.52 ▇▁▁▁▁▁▁▁  NULL</w:t>
-      </w:r>
-      <w:r>
-        <w:br w:type="textWrapping"/>
-      </w:r>
-      <w:r>
-        <w:rPr>
-          <w:rStyle w:val="VerbatimChar"/>
-        </w:rPr>
-        <w:t xml:space="preserve">## 11    -8.91  -8.15    -0.88   32.75 ▁▁▇▆▂▁▁▁  NULL</w:t>
-      </w:r>
-      <w:r>
-        <w:br w:type="textWrapping"/>
-      </w:r>
-      <w:r>
-        <w:rPr>
-          <w:rStyle w:val="VerbatimChar"/>
-        </w:rPr>
-        <w:t xml:space="preserve">## 12  3906    3997    4042      65295 ▇▁▁▁▁▁▁▁  NULL</w:t>
-      </w:r>
-      <w:r>
-        <w:br w:type="textWrapping"/>
-      </w:r>
-      <w:r>
-        <w:rPr>
-          <w:rStyle w:val="VerbatimChar"/>
-        </w:rPr>
-        <w:t xml:space="preserve">## 13  3874    3975    4024       4103 ▁▁▁▁▁▁▁▇  NULL</w:t>
-      </w:r>
-      <w:r>
-        <w:br w:type="textWrapping"/>
-      </w:r>
-      <w:r>
-        <w:rPr>
-          <w:rStyle w:val="VerbatimChar"/>
-        </w:rPr>
-        <w:t xml:space="preserve">## 14  3896    3988    4033      60245 ▇▁▁▁▁▁▁▁  NULL</w:t>
-      </w:r>
-      <w:r>
-        <w:br w:type="textWrapping"/>
-      </w:r>
-      <w:r>
-        <w:rPr>
-          <w:rStyle w:val="VerbatimChar"/>
-        </w:rPr>
-        <w:t xml:space="preserve">## 15    16      18      23      65295 ▇▁▁▁▁▁▁▁  NULL</w:t>
-      </w:r>
-      <w:r>
-        <w:br w:type="textWrapping"/>
-      </w:r>
-      <w:r>
-        <w:rPr>
-          <w:rStyle w:val="VerbatimChar"/>
-        </w:rPr>
-        <w:t xml:space="preserve">## 16    17.6   20.2     21.8    28.4  ▁▁▂▅▇▆▃▁  NULL</w:t>
-      </w:r>
-      <w:r>
-        <w:br w:type="textWrapping"/>
-      </w:r>
-      <w:r>
-        <w:rPr>
-          <w:rStyle w:val="VerbatimChar"/>
-        </w:rPr>
-        <w:t xml:space="preserve">## 17    16.8   19.4     21.1    27.7  ▁▂▂▅▇▆▃▁  NULL</w:t>
-      </w:r>
-      <w:r>
-        <w:br w:type="textWrapping"/>
-      </w:r>
-      <w:r>
-        <w:rPr>
-          <w:rStyle w:val="VerbatimChar"/>
-        </w:rPr>
-        <w:t xml:space="preserve">## 18    16.4   19       20.7    26.2  ▁▁▂▅▆▇▃▁  NULL</w:t>
-      </w:r>
-      <w:r>
-        <w:br w:type="textWrapping"/>
-      </w:r>
-      <w:r>
-        <w:rPr>
-          <w:rStyle w:val="VerbatimChar"/>
-        </w:rPr>
-        <w:t xml:space="preserve">## 19    15.5   18.2     20      25.1  ▁▂▂▆▇▇▅▁  NULL</w:t>
-      </w:r>
-      <w:r>
-        <w:br w:type="textWrapping"/>
-      </w:r>
-      <w:r>
-        <w:rPr>
-          <w:rStyle w:val="VerbatimChar"/>
-        </w:rPr>
-        <w:t xml:space="preserve">## 20  3848    3973    4032       4294 ▁▁▁▁▁▁▁▇  NULL</w:t>
-      </w:r>
-      <w:r>
-        <w:br w:type="textWrapping"/>
-      </w:r>
-      <w:r>
-        <w:rPr>
-          <w:rStyle w:val="VerbatimChar"/>
-        </w:rPr>
-        <w:t xml:space="preserve">## 21  3877    3984    4034      24834 ▁▁▇▁▁▁▁▁  NULL</w:t>
-      </w:r>
-      <w:r>
-        <w:br w:type="textWrapping"/>
-      </w:r>
-      <w:r>
-        <w:rPr>
-          <w:rStyle w:val="VerbatimChar"/>
-        </w:rPr>
-        <w:t xml:space="preserve">## 22  3841    3971    4034      50785 ▁▁▁▁▇▁▁▁  NULL</w:t>
-      </w:r>
-      <w:r>
-        <w:br w:type="textWrapping"/>
-      </w:r>
-      <w:r>
-        <w:rPr>
-          <w:rStyle w:val="VerbatimChar"/>
-        </w:rPr>
-        <w:t xml:space="preserve">## 23  3846    3974    4032       4117 ▁▁▁▁▁▁▁▇  NULL</w:t>
-      </w:r>
-      <w:r>
-        <w:br w:type="textWrapping"/>
-      </w:r>
-      <w:r>
-        <w:rPr>
-          <w:rStyle w:val="VerbatimChar"/>
-        </w:rPr>
-        <w:t xml:space="preserve">## 24  3834    3965    4028      65294 ▁▁▁▁▇▁▁▁  NULL</w:t>
-      </w:r>
-      <w:r>
-        <w:br w:type="textWrapping"/>
-      </w:r>
-      <w:r>
-        <w:rPr>
-          <w:rStyle w:val="VerbatimChar"/>
-        </w:rPr>
-        <w:t xml:space="preserve">## 25  3864    3978    4029      65295 ▁▁▁▁▇▁▁▁  NULL</w:t>
-      </w:r>
-      <w:r>
-        <w:br w:type="textWrapping"/>
-      </w:r>
-      <w:r>
-        <w:rPr>
-          <w:rStyle w:val="VerbatimChar"/>
-        </w:rPr>
-        <w:t xml:space="preserve">## 26  3743    3931    4023      64783 ▁▁▁▂▇▁▁▁  NULL</w:t>
-      </w:r>
-      <w:r>
-        <w:br w:type="textWrapping"/>
-      </w:r>
-      <w:r>
-        <w:rPr>
-          <w:rStyle w:val="VerbatimChar"/>
-        </w:rPr>
-        <w:t xml:space="preserve">## 27  3846    3974    4030      65039 ▁▁▁▇▁▁▁▁  NULL</w:t>
-      </w:r>
-      <w:r>
-        <w:br w:type="textWrapping"/>
-      </w:r>
-      <w:r>
-        <w:rPr>
-          <w:rStyle w:val="VerbatimChar"/>
-        </w:rPr>
-        <w:t xml:space="preserve">## 28  3862    3978    4030      63503 ▁▁▁▁▇▁▁▁  NULL</w:t>
-      </w:r>
-      <w:r>
-        <w:br w:type="textWrapping"/>
-      </w:r>
-      <w:r>
-        <w:rPr>
-          <w:rStyle w:val="VerbatimChar"/>
-        </w:rPr>
-        <w:t xml:space="preserve">## 29  3884    3987    4034      64526 ▁▁▁▁▇▁▁▁  NULL</w:t>
-      </w:r>
-      <w:r>
-        <w:br w:type="textWrapping"/>
-      </w:r>
-      <w:r>
-        <w:rPr>
-          <w:rStyle w:val="VerbatimChar"/>
-        </w:rPr>
-        <w:t xml:space="preserve">## 30  3863    3982    4034      65294 ▁▁▁▁▇▁▁▁  NULL</w:t>
-      </w:r>
-      <w:r>
-        <w:br w:type="textWrapping"/>
-      </w:r>
-      <w:r>
-        <w:rPr>
-          <w:rStyle w:val="VerbatimChar"/>
-        </w:rPr>
-        <w:t xml:space="preserve">## 31  3887    3983    4030      64782 ▁▁▁▁▇▁▁▁  NULL</w:t>
-      </w:r>
-      <w:r>
-        <w:br w:type="textWrapping"/>
-      </w:r>
-      <w:r>
-        <w:rPr>
-          <w:rStyle w:val="VerbatimChar"/>
-        </w:rPr>
-        <w:t xml:space="preserve">## 32  3859    3974    4029      65040 ▁▁▁▁▇▁▁▁  NULL</w:t>
-      </w:r>
-      <w:r>
-        <w:br w:type="textWrapping"/>
-      </w:r>
-      <w:r>
-        <w:rPr>
-          <w:rStyle w:val="VerbatimChar"/>
-        </w:rPr>
-        <w:t xml:space="preserve">## 33  3859    3975.5  4030      64783 ▁▁▁▁▇▁▁▁  NULL</w:t>
-      </w:r>
-      <w:r>
-        <w:br w:type="textWrapping"/>
-      </w:r>
-      <w:r>
-        <w:rPr>
-          <w:rStyle w:val="VerbatimChar"/>
-        </w:rPr>
-        <w:t xml:space="preserve">## 34  3833    3965    4025      64783 ▁▁▁▁▇▁▁▁  NULL</w:t>
-      </w:r>
-      <w:r>
-        <w:br w:type="textWrapping"/>
-      </w:r>
-      <w:r>
-        <w:rPr>
-          <w:rStyle w:val="VerbatimChar"/>
-        </w:rPr>
-        <w:t xml:space="preserve">## 35  3848    3970    4025      64783 ▁▁▁▁▇▁▁▁  NULL</w:t>
-      </w:r>
-      <w:r>
-        <w:br w:type="textWrapping"/>
-      </w:r>
-      <w:r>
-        <w:rPr>
-          <w:rStyle w:val="VerbatimChar"/>
-        </w:rPr>
-        <w:t xml:space="preserve">## 36  3878    3983    4033      65039 ▁▁▁▁▇▁▁▁  NULL</w:t>
-      </w:r>
-      <w:r>
-        <w:br w:type="textWrapping"/>
-      </w:r>
-      <w:r>
-        <w:rPr>
-          <w:rStyle w:val="VerbatimChar"/>
-        </w:rPr>
-        <w:t xml:space="preserve">## 37  3882    3982    4032      64783 ▁▁▁▇▁▁▁▁  NULL</w:t>
-      </w:r>
-      <w:r>
-        <w:br w:type="textWrapping"/>
-      </w:r>
-      <w:r>
-        <w:rPr>
-          <w:rStyle w:val="VerbatimChar"/>
-        </w:rPr>
-        <w:t xml:space="preserve">## 38  3878    3986    4036      65039 ▁▁▁▁▇▁▁▁  NULL</w:t>
-      </w:r>
-      <w:r>
-        <w:br w:type="textWrapping"/>
-      </w:r>
-      <w:r>
-        <w:rPr>
-          <w:rStyle w:val="VerbatimChar"/>
-        </w:rPr>
-        <w:t xml:space="preserve">## 39  3881    3985    4034      64783 ▁▁▁▇▁▁▁▁  NULL</w:t>
-      </w:r>
-      <w:r>
-        <w:br w:type="textWrapping"/>
-      </w:r>
-      <w:r>
-        <w:rPr>
-          <w:rStyle w:val="VerbatimChar"/>
-        </w:rPr>
-        <w:t xml:space="preserve">## 40  3891    3989    4035      65039 ▁▁▁▇▁▁▁▁  NULL</w:t>
-      </w:r>
-      <w:r>
-        <w:br w:type="textWrapping"/>
-      </w:r>
-      <w:r>
-        <w:rPr>
-          <w:rStyle w:val="VerbatimChar"/>
-        </w:rPr>
-        <w:t xml:space="preserve">## 41  3891    3988    4036      64784 ▁▁▁▇▁▁▁▁  NULL</w:t>
-      </w:r>
-      <w:r>
-        <w:br w:type="textWrapping"/>
-      </w:r>
-      <w:r>
-        <w:rPr>
-          <w:rStyle w:val="VerbatimChar"/>
-        </w:rPr>
-        <w:t xml:space="preserve">## 42  3887    3989    4039      65294 ▁▁▁▇▁▁▁▁  NULL</w:t>
-      </w:r>
-      <w:r>
-        <w:br w:type="textWrapping"/>
-      </w:r>
-      <w:r>
-        <w:rPr>
-          <w:rStyle w:val="VerbatimChar"/>
-        </w:rPr>
-        <w:t xml:space="preserve">## 43  3886    3988    4036      64783 ▁▁▁▁▇▁▁▁  NULL</w:t>
-      </w:r>
-      <w:r>
-        <w:br w:type="textWrapping"/>
-      </w:r>
-      <w:r>
-        <w:rPr>
-          <w:rStyle w:val="VerbatimChar"/>
-        </w:rPr>
-        <w:t xml:space="preserve">## 44  3887    3985    4034      64783 ▇▁▁▁▁▁▁▁  NULL</w:t>
-      </w:r>
-      <w:r>
-        <w:br w:type="textWrapping"/>
-      </w:r>
-      <w:r>
-        <w:rPr>
-          <w:rStyle w:val="VerbatimChar"/>
-        </w:rPr>
-        <w:t xml:space="preserve">## 45  3883    3984    4031      64784 ▁▁▁▇▁▁▁▁  NULL</w:t>
-      </w:r>
-      <w:r>
-        <w:br w:type="textWrapping"/>
-      </w:r>
-      <w:r>
-        <w:rPr>
-          <w:rStyle w:val="VerbatimChar"/>
-        </w:rPr>
-        <w:t xml:space="preserve">## 46  3874    3980    4030      65039 ▁▁▁▇▁▁▁▁  NULL</w:t>
-      </w:r>
-      <w:r>
-        <w:br w:type="textWrapping"/>
-      </w:r>
-      <w:r>
-        <w:rPr>
-          <w:rStyle w:val="VerbatimChar"/>
-        </w:rPr>
-        <w:t xml:space="preserve">## 47  3875    3981    4029      65039 ▇▁▁▁▁▁▁▁  NULL</w:t>
-      </w:r>
-      <w:r>
-        <w:br w:type="textWrapping"/>
-      </w:r>
-      <w:r>
-        <w:rPr>
-          <w:rStyle w:val="VerbatimChar"/>
-        </w:rPr>
-        <w:t xml:space="preserve">## 48  3868.75 3980    4030      65039 ▁▁▁▁▇▁▁▁  NULL</w:t>
-      </w:r>
-      <w:r>
-        <w:br w:type="textWrapping"/>
-      </w:r>
-      <w:r>
-        <w:rPr>
-          <w:rStyle w:val="VerbatimChar"/>
-        </w:rPr>
-        <w:t xml:space="preserve">## 49  3883    3981    4030      65039 ▁▁▁▁▇▁▁▁  NULL</w:t>
-      </w:r>
-      <w:r>
-        <w:br w:type="textWrapping"/>
-      </w:r>
-      <w:r>
-        <w:rPr>
-          <w:rStyle w:val="VerbatimChar"/>
-        </w:rPr>
-        <w:t xml:space="preserve">## 50  3882    3984    4031      65039 ▁▁▁▇▁▁▁▁  NULL</w:t>
-      </w:r>
-      <w:r>
-        <w:br w:type="textWrapping"/>
-      </w:r>
-      <w:r>
-        <w:rPr>
-          <w:rStyle w:val="VerbatimChar"/>
-        </w:rPr>
-        <w:t xml:space="preserve">## 51  3882    3983    4030      63759 ▁▁▁▇▁▁▁▁  NULL</w:t>
-      </w:r>
-      <w:r>
-        <w:br w:type="textWrapping"/>
-      </w:r>
-      <w:r>
-        <w:rPr>
-          <w:rStyle w:val="VerbatimChar"/>
-        </w:rPr>
-        <w:t xml:space="preserve">## 52  3883    3980    4029      65295 ▁▁▁▁▇▁▁▁  NULL</w:t>
-      </w:r>
-      <w:r>
-        <w:br w:type="textWrapping"/>
-      </w:r>
-      <w:r>
-        <w:rPr>
-          <w:rStyle w:val="VerbatimChar"/>
-        </w:rPr>
-        <w:t xml:space="preserve">## 53  3881    3982    4029      65039 ▁▁▁▁▇▁▁▁  NULL</w:t>
-      </w:r>
-      <w:r>
-        <w:br w:type="textWrapping"/>
-      </w:r>
-      <w:r>
-        <w:rPr>
-          <w:rStyle w:val="VerbatimChar"/>
-        </w:rPr>
-        <w:t xml:space="preserve">## 54  3882    3979    4025      65039 ▁▁▁▁▇▁▁▁  NULL</w:t>
-      </w:r>
-      <w:r>
-        <w:br w:type="textWrapping"/>
-      </w:r>
-      <w:r>
-        <w:rPr>
-          <w:rStyle w:val="VerbatimChar"/>
-        </w:rPr>
-        <w:t xml:space="preserve">## 55  3869    3979    4030      64783 ▁▁▁▁▇▁▁▁  NULL</w:t>
-      </w:r>
-      <w:r>
-        <w:br w:type="textWrapping"/>
-      </w:r>
-      <w:r>
-        <w:rPr>
-          <w:rStyle w:val="VerbatimChar"/>
-        </w:rPr>
-        <w:t xml:space="preserve">## 56  3841    3969    4030      65039 ▁▁▁▁▇▁▁▁  NULL</w:t>
-      </w:r>
-      <w:r>
-        <w:br w:type="textWrapping"/>
-      </w:r>
-      <w:r>
-        <w:rPr>
-          <w:rStyle w:val="VerbatimChar"/>
-        </w:rPr>
-        <w:t xml:space="preserve">## 57  3883    3979    4025      64783 ▁▁▁▇▁▁▁▁  NULL</w:t>
-      </w:r>
-      <w:r>
-        <w:br w:type="textWrapping"/>
-      </w:r>
-      <w:r>
-        <w:rPr>
-          <w:rStyle w:val="VerbatimChar"/>
-        </w:rPr>
-        <w:t xml:space="preserve">## 58  3883    3983    4029      65039 ▁▁▁▁▇▁▁▁  NULL</w:t>
-      </w:r>
-      <w:r>
-        <w:br w:type="textWrapping"/>
-      </w:r>
-      <w:r>
-        <w:rPr>
-          <w:rStyle w:val="VerbatimChar"/>
-        </w:rPr>
-        <w:t xml:space="preserve">## 59  3884    3980    4026      65039 ▁▁▁▇▁▁▁▁  NULL</w:t>
-      </w:r>
-      <w:r>
-        <w:br w:type="textWrapping"/>
-      </w:r>
-      <w:r>
-        <w:rPr>
-          <w:rStyle w:val="VerbatimChar"/>
-        </w:rPr>
-        <w:t xml:space="preserve">## 60  3869    3980    4030      65039 ▁▁▁▁▇▁▁▁  NULL</w:t>
-      </w:r>
-      <w:r>
-        <w:br w:type="textWrapping"/>
-      </w:r>
-      <w:r>
-        <w:rPr>
-          <w:rStyle w:val="VerbatimChar"/>
-        </w:rPr>
-        <w:t xml:space="preserve">## 61  3866.75 3980    4030      64783 ▁▁▁▁▇▁▁▁  NULL</w:t>
-      </w:r>
-      <w:r>
-        <w:br w:type="textWrapping"/>
-      </w:r>
-      <w:r>
-        <w:rPr>
-          <w:rStyle w:val="VerbatimChar"/>
-        </w:rPr>
-        <w:t xml:space="preserve">## 62  3883    3987    4034      65039 ▁▁▁▁▇▁▁▁  NULL</w:t>
-      </w:r>
-      <w:r>
-        <w:br w:type="textWrapping"/>
-      </w:r>
-      <w:r>
-        <w:rPr>
-          <w:rStyle w:val="VerbatimChar"/>
-        </w:rPr>
-        <w:t xml:space="preserve">## 63  3866    3984    4034      64016 ▁▁▁▁▇▁▁▁  NULL</w:t>
-      </w:r>
-      <w:r>
-        <w:br w:type="textWrapping"/>
-      </w:r>
-      <w:r>
-        <w:rPr>
-          <w:rStyle w:val="VerbatimChar"/>
-        </w:rPr>
-        <w:t xml:space="preserve">## 64  3873    3983    4034      64782 ▁▁▁▁▇▁▁▁  NULL</w:t>
-      </w:r>
-      <w:r>
-        <w:br w:type="textWrapping"/>
-      </w:r>
-      <w:r>
-        <w:rPr>
-          <w:rStyle w:val="VerbatimChar"/>
-        </w:rPr>
-        <w:t xml:space="preserve">## 65  3878    3984    4030      65039 ▁▁▁▇▁▁▁▁  NULL</w:t>
-      </w:r>
-      <w:r>
-        <w:br w:type="textWrapping"/>
-      </w:r>
-      <w:r>
-        <w:rPr>
-          <w:rStyle w:val="VerbatimChar"/>
-        </w:rPr>
-        <w:t xml:space="preserve">## 66  3889    3988    4034      65039 ▁▁▁▇▁▁▁▁  NULL</w:t>
-      </w:r>
-      <w:r>
-        <w:br w:type="textWrapping"/>
-      </w:r>
-      <w:r>
-        <w:rPr>
-          <w:rStyle w:val="VerbatimChar"/>
-        </w:rPr>
-        <w:t xml:space="preserve">## 67  3890    3989    4036      65039 ▁▁▁▇▁▁▁▁  NULL</w:t>
-      </w:r>
-      <w:r>
-        <w:br w:type="textWrapping"/>
-      </w:r>
-      <w:r>
-        <w:rPr>
-          <w:rStyle w:val="VerbatimChar"/>
-        </w:rPr>
-        <w:t xml:space="preserve">## 68  3886    3982    4033      65039 ▁▁▁▁▇▁▁▁  NULL</w:t>
-      </w:r>
-      <w:r>
-        <w:br w:type="textWrapping"/>
-      </w:r>
-      <w:r>
-        <w:rPr>
-          <w:rStyle w:val="VerbatimChar"/>
-        </w:rPr>
-        <w:t xml:space="preserve">## 69  3883    3980    4025      65039 ▁▁▁▁▇▁▁▁  NULL</w:t>
-      </w:r>
-      <w:r>
-        <w:br w:type="textWrapping"/>
-      </w:r>
-      <w:r>
-        <w:rPr>
-          <w:rStyle w:val="VerbatimChar"/>
-        </w:rPr>
-        <w:t xml:space="preserve">## 70  3883    3979    4026      65039 ▁▁▁▁▇▁▁▁  NULL</w:t>
-      </w:r>
-      <w:r>
-        <w:br w:type="textWrapping"/>
-      </w:r>
-      <w:r>
-        <w:rPr>
-          <w:rStyle w:val="VerbatimChar"/>
-        </w:rPr>
-        <w:t xml:space="preserve">## 71  3883    3979    4026.25   64783 ▁▁▁▁▇▁▁▁  NULL</w:t>
-      </w:r>
-      <w:r>
-        <w:br w:type="textWrapping"/>
-      </w:r>
-      <w:r>
-        <w:rPr>
-          <w:rStyle w:val="VerbatimChar"/>
-        </w:rPr>
-        <w:t xml:space="preserve">## 72  3882    3983    4034      64783 ▁▁▁▁▇▁▁▁  NULL</w:t>
-      </w:r>
-      <w:r>
-        <w:br w:type="textWrapping"/>
-      </w:r>
-      <w:r>
-        <w:rPr>
-          <w:rStyle w:val="VerbatimChar"/>
-        </w:rPr>
-        <w:t xml:space="preserve">## 73  3878    3981    4030      64782 ▁▁▁▁▇▁▁▁  NULL</w:t>
-      </w:r>
-      <w:r>
-        <w:br w:type="textWrapping"/>
-      </w:r>
-      <w:r>
-        <w:rPr>
-          <w:rStyle w:val="VerbatimChar"/>
-        </w:rPr>
-        <w:t xml:space="preserve">## 74  3881    3979    4030      64782 ▁▁▁▁▇▁▁▁  NULL</w:t>
-      </w:r>
-      <w:r>
-        <w:br w:type="textWrapping"/>
-      </w:r>
-      <w:r>
-        <w:rPr>
-          <w:rStyle w:val="VerbatimChar"/>
-        </w:rPr>
-        <w:t xml:space="preserve">## 75  3879    3980    4029      64783 ▁▁▁▁▇▁▁▁  NULL</w:t>
-      </w:r>
-      <w:r>
-        <w:br w:type="textWrapping"/>
-      </w:r>
-      <w:r>
-        <w:rPr>
-          <w:rStyle w:val="VerbatimChar"/>
-        </w:rPr>
-        <w:t xml:space="preserve">## 76  3878    3978    4029      64783 ▁▁▁▁▇▁▁▁  NULL</w:t>
-      </w:r>
-      <w:r>
-        <w:br w:type="textWrapping"/>
-      </w:r>
-      <w:r>
-        <w:rPr>
-          <w:rStyle w:val="VerbatimChar"/>
-        </w:rPr>
-        <w:t xml:space="preserve">## 77  3878    3978    4029      65039 ▁▁▁▁▇▁▁▁  NULL</w:t>
-      </w:r>
-      <w:r>
-        <w:br w:type="textWrapping"/>
-      </w:r>
-      <w:r>
-        <w:rPr>
-          <w:rStyle w:val="VerbatimChar"/>
-        </w:rPr>
-        <w:t xml:space="preserve">## 78  3877    3982    4033      64783 ▁▁▁▁▇▁▁▁  NULL</w:t>
-      </w:r>
-      <w:r>
-        <w:br w:type="textWrapping"/>
-      </w:r>
-      <w:r>
-        <w:rPr>
-          <w:rStyle w:val="VerbatimChar"/>
-        </w:rPr>
-        <w:t xml:space="preserve">## 79  3856    3974    4030      64783 ▁▁▁▁▇▁▁▁  NULL</w:t>
-      </w:r>
-      <w:r>
-        <w:br w:type="textWrapping"/>
-      </w:r>
-      <w:r>
-        <w:rPr>
-          <w:rStyle w:val="VerbatimChar"/>
-        </w:rPr>
-        <w:t xml:space="preserve">## 80  3877    3982    4033      64783 ▁▁▁▁▇▁▁▁  NULL</w:t>
-      </w:r>
-      <w:r>
-        <w:br w:type="textWrapping"/>
-      </w:r>
-      <w:r>
-        <w:rPr>
-          <w:rStyle w:val="VerbatimChar"/>
-        </w:rPr>
-        <w:t xml:space="preserve">## 81  3874    3976    4025      64783 ▁▁▁▁▇▁▁▁  NULL</w:t>
-      </w:r>
-      <w:r>
-        <w:br w:type="textWrapping"/>
-      </w:r>
-      <w:r>
-        <w:rPr>
-          <w:rStyle w:val="VerbatimChar"/>
-        </w:rPr>
-        <w:t xml:space="preserve">## 82  3874    3975    4025      64783 ▁▁▁▁▇▁▁▁  NULL</w:t>
-      </w:r>
-      <w:r>
-        <w:br w:type="textWrapping"/>
-      </w:r>
-      <w:r>
-        <w:rPr>
-          <w:rStyle w:val="VerbatimChar"/>
-        </w:rPr>
-        <w:t xml:space="preserve">## 83  3874    3975    4025      65039 ▁▁▁▁▇▁▁▁  NULL</w:t>
-      </w:r>
-      <w:r>
-        <w:br w:type="textWrapping"/>
-      </w:r>
-      <w:r>
-        <w:rPr>
-          <w:rStyle w:val="VerbatimChar"/>
-        </w:rPr>
-        <w:t xml:space="preserve">## 84  3897    3988    4032      65039 ▁▁▁▁▇▁▁▁  NULL</w:t>
-      </w:r>
-      <w:r>
-        <w:br w:type="textWrapping"/>
-      </w:r>
-      <w:r>
-        <w:rPr>
-          <w:rStyle w:val="VerbatimChar"/>
-        </w:rPr>
-        <w:t xml:space="preserve">## 85  3883    3984    4031      65038 ▁▁▁▁▇▁▁▁  NULL</w:t>
-      </w:r>
-      <w:r>
-        <w:br w:type="textWrapping"/>
-      </w:r>
-      <w:r>
-        <w:rPr>
-          <w:rStyle w:val="VerbatimChar"/>
-        </w:rPr>
-        <w:t xml:space="preserve">## 86  3897    3988    4034      65039 ▁▁▁▁▇▁▁▁  NULL</w:t>
-      </w:r>
-      <w:r>
-        <w:br w:type="textWrapping"/>
-      </w:r>
-      <w:r>
-        <w:rPr>
-          <w:rStyle w:val="VerbatimChar"/>
-        </w:rPr>
-        <w:t xml:space="preserve">## 87  3897    3985    4034      64783 ▁▁▁▁▇▁▁▁  NULL</w:t>
-      </w:r>
-      <w:r>
-        <w:br w:type="textWrapping"/>
-      </w:r>
-      <w:r>
-        <w:rPr>
-          <w:rStyle w:val="VerbatimChar"/>
-        </w:rPr>
-        <w:t xml:space="preserve">## 88  3892    3984    4033      65040 ▁▁▁▁▇▁▁▁  NULL</w:t>
-      </w:r>
-      <w:r>
-        <w:br w:type="textWrapping"/>
-      </w:r>
-      <w:r>
-        <w:rPr>
-          <w:rStyle w:val="VerbatimChar"/>
-        </w:rPr>
-        <w:t xml:space="preserve">## 89  3882    3978    4028      65039 ▁▁▁▁▇▁▁▁  NULL</w:t>
-      </w:r>
-      <w:r>
-        <w:br w:type="textWrapping"/>
-      </w:r>
-      <w:r>
-        <w:rPr>
-          <w:rStyle w:val="VerbatimChar"/>
-        </w:rPr>
-        <w:t xml:space="preserve">## 90  3879    3978    4028      64783 ▁▁▁▁▇▁▁▁  NULL</w:t>
-      </w:r>
-      <w:r>
-        <w:br w:type="textWrapping"/>
-      </w:r>
-      <w:r>
-        <w:rPr>
-          <w:rStyle w:val="VerbatimChar"/>
-        </w:rPr>
-        <w:t xml:space="preserve">## 91  3878    3979    4027      64783 ▁▁▁▁▇▁▁▁  NULL</w:t>
-      </w:r>
-      <w:r>
-        <w:br w:type="textWrapping"/>
-      </w:r>
-      <w:r>
-        <w:rPr>
-          <w:rStyle w:val="VerbatimChar"/>
-        </w:rPr>
-        <w:t xml:space="preserve">## 92  3872    3975    4026      64783 ▁▁▁▁▇▁▁▁  NULL</w:t>
-      </w:r>
-      <w:r>
-        <w:br w:type="textWrapping"/>
-      </w:r>
-      <w:r>
-        <w:rPr>
-          <w:rStyle w:val="VerbatimChar"/>
-        </w:rPr>
-        <w:t xml:space="preserve">## 93  3871    3975    4027      64783 ▁▁▁▁▇▁▁▁  NULL</w:t>
-      </w:r>
-      <w:r>
-        <w:br w:type="textWrapping"/>
-      </w:r>
-      <w:r>
-        <w:rPr>
-          <w:rStyle w:val="VerbatimChar"/>
-        </w:rPr>
-        <w:t xml:space="preserve">## 94  3872    3977    4027      64783 ▁▁▁▁▇▁▁▁  NULL</w:t>
-      </w:r>
-      <w:r>
-        <w:br w:type="textWrapping"/>
-      </w:r>
-      <w:r>
-        <w:rPr>
-          <w:rStyle w:val="VerbatimChar"/>
-        </w:rPr>
-        <w:t xml:space="preserve">## 95  3871    3976    4031      64782 ▁▁▁▁▇▁▁▁  NULL</w:t>
-      </w:r>
-      <w:r>
-        <w:br w:type="textWrapping"/>
-      </w:r>
-      <w:r>
-        <w:rPr>
-          <w:rStyle w:val="VerbatimChar"/>
-        </w:rPr>
-        <w:t xml:space="preserve">## 96  3890    3983    4033      65038 ▁▁▁▁▇▁▁▁  NULL</w:t>
-      </w:r>
-      <w:r>
-        <w:br w:type="textWrapping"/>
-      </w:r>
-      <w:r>
-        <w:rPr>
-          <w:rStyle w:val="VerbatimChar"/>
-        </w:rPr>
-        <w:t xml:space="preserve">## 97  3892    3986    4036      65294 ▁▁▁▇▁▁▁▁  NULL</w:t>
-      </w:r>
-      <w:r>
-        <w:br w:type="textWrapping"/>
-      </w:r>
-      <w:r>
-        <w:rPr>
-          <w:rStyle w:val="VerbatimChar"/>
-        </w:rPr>
-        <w:t xml:space="preserve">## 98  3875    3982    4036      65294 ▁▁▁▁▇▁▁▁  NULL</w:t>
-      </w:r>
-      <w:r>
-        <w:br w:type="textWrapping"/>
-      </w:r>
-      <w:r>
-        <w:rPr>
-          <w:rStyle w:val="VerbatimChar"/>
-        </w:rPr>
-        <w:t xml:space="preserve">## 99  3875    3981    4033      65295 ▁▁▁▁▇▁▁▁  NULL</w:t>
-      </w:r>
-      <w:r>
-        <w:br w:type="textWrapping"/>
-      </w:r>
-      <w:r>
-        <w:rPr>
-          <w:rStyle w:val="VerbatimChar"/>
-        </w:rPr>
-        <w:t xml:space="preserve">## 100 3882.5  3983    4031      65294 ▁▁▁▁▇▁▁▁  NULL</w:t>
-      </w:r>
-      <w:r>
-        <w:br w:type="textWrapping"/>
-      </w:r>
-      <w:r>
-        <w:rPr>
-          <w:rStyle w:val="VerbatimChar"/>
-        </w:rPr>
-        <w:t xml:space="preserve">## 101 3883    3984    4034      65294 ▁▁▁▁▇▁▁▁  NULL</w:t>
-      </w:r>
-      <w:r>
-        <w:br w:type="textWrapping"/>
-      </w:r>
-      <w:r>
-        <w:rPr>
-          <w:rStyle w:val="VerbatimChar"/>
-        </w:rPr>
-        <w:t xml:space="preserve">## 102 3882    3983    4030      64783 ▁▁▁▁▇▁▁▁  NULL</w:t>
-      </w:r>
-      <w:r>
-        <w:br w:type="textWrapping"/>
-      </w:r>
-      <w:r>
-        <w:rPr>
-          <w:rStyle w:val="VerbatimChar"/>
-        </w:rPr>
-        <w:t xml:space="preserve">## 103 3884    3984    4034      65295 ▁▁▁▁▇▁▁▁  NULL</w:t>
-      </w:r>
-      <w:r>
-        <w:br w:type="textWrapping"/>
-      </w:r>
-      <w:r>
-        <w:rPr>
-          <w:rStyle w:val="VerbatimChar"/>
-        </w:rPr>
-        <w:t xml:space="preserve">## 104 3880    3977    4028      64784 ▁▁▁▁▇▁▁▁  NULL</w:t>
-      </w:r>
-      <w:r>
-        <w:br w:type="textWrapping"/>
-      </w:r>
-      <w:r>
-        <w:rPr>
-          <w:rStyle w:val="VerbatimChar"/>
-        </w:rPr>
-        <w:t xml:space="preserve">## 105 3864    3976    4033      65039 ▁▇▁▁▁▁▁▁  NULL</w:t>
-      </w:r>
-      <w:r>
-        <w:br w:type="textWrapping"/>
-      </w:r>
-      <w:r>
-        <w:rPr>
-          <w:rStyle w:val="VerbatimChar"/>
-        </w:rPr>
-        <w:t xml:space="preserve">## 106 3894    3982    4032      65039 ▁▇▁▁▁▁▁▁  NULL</w:t>
-      </w:r>
-      <w:r>
-        <w:br w:type="textWrapping"/>
-      </w:r>
-      <w:r>
-        <w:rPr>
-          <w:rStyle w:val="VerbatimChar"/>
-        </w:rPr>
-        <w:t xml:space="preserve">## 107 3866    3977    4031      65039 ▁▁▁▁▇▁▁▁  NULL</w:t>
-      </w:r>
-      <w:r>
-        <w:br w:type="textWrapping"/>
-      </w:r>
-      <w:r>
-        <w:rPr>
-          <w:rStyle w:val="VerbatimChar"/>
-        </w:rPr>
-        <w:t xml:space="preserve">## 108 3884    3981    4032.5    65295 ▁▁▁▁▇▁▁▁  NULL</w:t>
-      </w:r>
-      <w:r>
-        <w:br w:type="textWrapping"/>
-      </w:r>
-      <w:r>
-        <w:rPr>
-          <w:rStyle w:val="VerbatimChar"/>
-        </w:rPr>
-        <w:t xml:space="preserve">## 109 3882    3982    4033      65038 ▁▁▁▁▇▁▁▁  NULL</w:t>
-      </w:r>
-      <w:r>
-        <w:br w:type="textWrapping"/>
-      </w:r>
-      <w:r>
-        <w:rPr>
-          <w:rStyle w:val="VerbatimChar"/>
-        </w:rPr>
-        <w:t xml:space="preserve">## 110 3883    3981    4032      65294 ▁▁▁▁▇▁▁▁  NULL</w:t>
-      </w:r>
-      <w:r>
-        <w:br w:type="textWrapping"/>
-      </w:r>
-      <w:r>
-        <w:rPr>
-          <w:rStyle w:val="VerbatimChar"/>
-        </w:rPr>
-        <w:t xml:space="preserve">## 111 3896    3985    4032      65295 ▁▁▁▁▇▁▁▁  NULL</w:t>
-      </w:r>
-      <w:r>
-        <w:br w:type="textWrapping"/>
-      </w:r>
-      <w:r>
-        <w:rPr>
-          <w:rStyle w:val="VerbatimChar"/>
-        </w:rPr>
-        <w:t xml:space="preserve">## 112 3886    3980    4028      65039 ▁▁▁▁▇▁▁▁  NULL</w:t>
-      </w:r>
-      <w:r>
-        <w:br w:type="textWrapping"/>
-      </w:r>
-      <w:r>
-        <w:rPr>
-          <w:rStyle w:val="VerbatimChar"/>
-        </w:rPr>
-        <w:t xml:space="preserve">## 113 3886    3982    4030      64783 ▁▁▁▁▇▁▁▁  NULL</w:t>
-      </w:r>
-      <w:r>
-        <w:br w:type="textWrapping"/>
-      </w:r>
-      <w:r>
-        <w:rPr>
-          <w:rStyle w:val="VerbatimChar"/>
-        </w:rPr>
-        <w:t xml:space="preserve">## 114 3886    3984    4032      65295 ▁▁▁▁▇▁▁▁  NULL</w:t>
-      </w:r>
-      <w:r>
-        <w:br w:type="textWrapping"/>
-      </w:r>
-      <w:r>
-        <w:rPr>
-          <w:rStyle w:val="VerbatimChar"/>
-        </w:rPr>
-        <w:t xml:space="preserve">## 115 3869    3979    4034      65038 ▇▁▁▁▁▁▁▁  NULL</w:t>
-      </w:r>
-      <w:r>
-        <w:br w:type="textWrapping"/>
-      </w:r>
-      <w:r>
-        <w:rPr>
-          <w:rStyle w:val="VerbatimChar"/>
-        </w:rPr>
-        <w:t xml:space="preserve">## 116    1.11   1.36     2.09   40.62 ▁▇▃▁▁▁▁▁  NULL</w:t>
-      </w:r>
-      <w:r>
-        <w:br w:type="textWrapping"/>
-      </w:r>
-      <w:r>
-        <w:rPr>
-          <w:rStyle w:val="VerbatimChar"/>
-        </w:rPr>
-        <w:t xml:space="preserve">## 117   50.39  50.49    50.53  625.5  ▇▁▁▁▁▁▁▁  NULL</w:t>
-      </w:r>
-      <w:r>
-        <w:br w:type="textWrapping"/>
-      </w:r>
-      <w:r>
-        <w:rPr>
-          <w:rStyle w:val="VerbatimChar"/>
-        </w:rPr>
-        <w:t xml:space="preserve">## 118    &lt;NA&gt;   &lt;NA&gt;     &lt;NA&gt;    &lt;NA&gt;     &lt;NA&gt;  NULL</w:t>
-      </w:r>
-      <w:r>
-        <w:br w:type="textWrapping"/>
-      </w:r>
-      <w:r>
-        <w:rPr>
-          <w:rStyle w:val="VerbatimChar"/>
-        </w:rPr>
-        <w:t xml:space="preserve">## 119   12.96  12.96    12.96   14.72 ▁▁▁▁▁▁▁▇  NULL</w:t>
-      </w:r>
-      <w:r>
-        <w:br w:type="textWrapping"/>
-      </w:r>
-      <w:r>
-        <w:rPr>
-          <w:rStyle w:val="VerbatimChar"/>
-        </w:rPr>
-        <w:t xml:space="preserve">## 120    0      0        0       0    ▁▁▁▇▁▁▁▁  NULL</w:t>
-      </w:r>
-      <w:r>
-        <w:br w:type="textWrapping"/>
-      </w:r>
-      <w:r>
-        <w:rPr>
-          <w:rStyle w:val="VerbatimChar"/>
-        </w:rPr>
-        <w:t xml:space="preserve">## 121   12.82  12.85    12.87   64    ▁▇▁▁▁▁▁▁  NULL</w:t>
-      </w:r>
-      <w:r>
-        <w:br w:type="textWrapping"/>
-      </w:r>
-      <w:r>
-        <w:rPr>
-          <w:rStyle w:val="VerbatimChar"/>
-        </w:rPr>
-        <w:t xml:space="preserve">## 122    0       0   53114      54902 ▇▁▁▁▁▁▁▃  NULL</w:t>
-      </w:r>
-      <w:r>
-        <w:br w:type="textWrapping"/>
-      </w:r>
-      <w:r>
-        <w:rPr>
-          <w:rStyle w:val="VerbatimChar"/>
-        </w:rPr>
-        <w:t xml:space="preserve">## 123   72.22  72.31    72.38   72.86 ▁▁▁▁▁▁▁▇  NULL</w:t>
-      </w:r>
-      <w:r>
-        <w:br w:type="textWrapping"/>
-      </w:r>
-      <w:r>
-        <w:rPr>
-          <w:rStyle w:val="VerbatimChar"/>
-        </w:rPr>
-        <w:t xml:space="preserve">## 124   72.22  72.31    72.38   72.86 ▁▁▁▁▁▁▁▇  NULL</w:t>
-      </w:r>
-      <w:r>
-        <w:br w:type="textWrapping"/>
-      </w:r>
-      <w:r>
-        <w:rPr>
-          <w:rStyle w:val="VerbatimChar"/>
-        </w:rPr>
-        <w:t xml:space="preserve">## 125   11     14       16      22    ▁▁▂▃▃▇▅▁  NULL</w:t>
-      </w:r>
-      <w:r>
-        <w:br w:type="textWrapping"/>
-      </w:r>
-      <w:r>
-        <w:rPr>
-          <w:rStyle w:val="VerbatimChar"/>
-        </w:rPr>
-        <w:t xml:space="preserve">## 126  214    214      214     214    ▁▁▂▁▁▁▁▇  NULL</w:t>
-      </w:r>
-      <w:r>
-        <w:br w:type="textWrapping"/>
-      </w:r>
-      <w:r>
-        <w:rPr>
-          <w:rStyle w:val="VerbatimChar"/>
-        </w:rPr>
-        <w:t xml:space="preserve">## 127  214    214      214     214    ▁▁▂▁▁▁▁▇  NULL</w:t>
-      </w:r>
-      <w:r>
-        <w:br w:type="textWrapping"/>
-      </w:r>
-      <w:r>
-        <w:rPr>
-          <w:rStyle w:val="VerbatimChar"/>
-        </w:rPr>
-        <w:t xml:space="preserve">## 128  169     169     175        175 ▁▁▁▁▁▁▁▇  NULL</w:t>
-      </w:r>
-      <w:r>
-        <w:br w:type="textWrapping"/>
-      </w:r>
-      <w:r>
-        <w:rPr>
-          <w:rStyle w:val="VerbatimChar"/>
-        </w:rPr>
-        <w:t xml:space="preserve">## 129 1924    1950    1979       2001 ▁▁▁▁▁▁▁▇  NULL</w:t>
-      </w:r>
-      <w:r>
-        <w:br w:type="textWrapping"/>
-      </w:r>
-      <w:r>
-        <w:rPr>
-          <w:rStyle w:val="VerbatimChar"/>
-        </w:rPr>
-        <w:t xml:space="preserve">## 130    0     15.62    15.62   33.44 ▃▁▁▇▁▁▁▁  NULL</w:t>
-      </w:r>
-      <w:r>
-        <w:br w:type="textWrapping"/>
-      </w:r>
-      <w:r>
-        <w:rPr>
-          <w:rStyle w:val="VerbatimChar"/>
-        </w:rPr>
-        <w:t xml:space="preserve">## 131    1.05 238.74   241.16  249.45 ▅▁▁▁▁▁▁▇  NULL</w:t>
-      </w:r>
-      <w:r>
-        <w:br w:type="textWrapping"/>
-      </w:r>
-      <w:r>
-        <w:rPr>
-          <w:rStyle w:val="VerbatimChar"/>
-        </w:rPr>
-        <w:t xml:space="preserve">## 132  373.33 382.42   386.98  655.35 ▁▁▁▁▇▁▁▁  NULL</w:t>
-      </w:r>
-      <w:r>
-        <w:br w:type="textWrapping"/>
-      </w:r>
-      <w:r>
-        <w:rPr>
-          <w:rStyle w:val="VerbatimChar"/>
-        </w:rPr>
-        <w:t xml:space="preserve">## 133   30      64      71         92 ▁▃▆▁▁▇▇▁  NULL</w:t>
-      </w:r>
-      <w:r>
-        <w:br w:type="textWrapping"/>
-      </w:r>
-      <w:r>
-        <w:rPr>
-          <w:rStyle w:val="VerbatimChar"/>
-        </w:rPr>
-        <w:t xml:space="preserve">## 134   25      61      66         86 ▁▅▅▁▁▇▇▁  NULL</w:t>
-      </w:r>
-      <w:r>
-        <w:br w:type="textWrapping"/>
-      </w:r>
-      <w:r>
-        <w:rPr>
-          <w:rStyle w:val="VerbatimChar"/>
-        </w:rPr>
-        <w:t xml:space="preserve">## 135   26      61      67         82 ▁▂▅▁▁▃▇▂  NULL</w:t>
-      </w:r>
-      <w:r>
-        <w:br w:type="textWrapping"/>
-      </w:r>
-      <w:r>
-        <w:rPr>
-          <w:rStyle w:val="VerbatimChar"/>
-        </w:rPr>
-        <w:t xml:space="preserve">## 136    0      0        0    4095    ▇▁▁▁▁▁▁▁  NULL</w:t>
-      </w:r>
-      <w:r>
-        <w:br w:type="textWrapping"/>
-      </w:r>
-      <w:r>
-        <w:rPr>
-          <w:rStyle w:val="VerbatimChar"/>
-        </w:rPr>
-        <w:t xml:space="preserve">## 137    0      0        0    4095    ▇▁▁▁▁▁▁▁  NULL</w:t>
-      </w:r>
-      <w:r>
-        <w:br w:type="textWrapping"/>
-      </w:r>
-      <w:r>
-        <w:rPr>
-          <w:rStyle w:val="VerbatimChar"/>
-        </w:rPr>
-        <w:t xml:space="preserve">## 138    0      0        0     199    ▇▁▁▁▁▁▁▁  NULL</w:t>
-      </w:r>
-      <w:r>
-        <w:br w:type="textWrapping"/>
-      </w:r>
-      <w:r>
-        <w:rPr>
-          <w:rStyle w:val="VerbatimChar"/>
-        </w:rPr>
-        <w:t xml:space="preserve">## 139    0      0        0    1258    ▇▁▁▁▁▁▁▁  NULL</w:t>
-      </w:r>
-      <w:r>
-        <w:br w:type="textWrapping"/>
-      </w:r>
-      <w:r>
-        <w:rPr>
-          <w:rStyle w:val="VerbatimChar"/>
-        </w:rPr>
-        <w:t xml:space="preserve">## 140    0      0        0    4092    ▇▁▁▁▁▁▁▁  NULL</w:t>
-      </w:r>
-      <w:r>
-        <w:br w:type="textWrapping"/>
-      </w:r>
-      <w:r>
-        <w:rPr>
-          <w:rStyle w:val="VerbatimChar"/>
-        </w:rPr>
-        <w:t xml:space="preserve">## 141    &lt;NA&gt;   &lt;NA&gt;     &lt;NA&gt;    &lt;NA&gt;     &lt;NA&gt;  NULL</w:t>
-      </w:r>
-      <w:r>
-        <w:br w:type="textWrapping"/>
-      </w:r>
-      <w:r>
-        <w:rPr>
-          <w:rStyle w:val="VerbatimChar"/>
-        </w:rPr>
-        <w:t xml:space="preserve">## 142    &lt;NA&gt;   &lt;NA&gt;     &lt;NA&gt;    &lt;NA&gt;     &lt;NA&gt;  secs</w:t>
-      </w:r>
-      <w:r>
-        <w:br w:type="textWrapping"/>
-      </w:r>
-      <w:r>
-        <w:rPr>
-          <w:rStyle w:val="VerbatimChar"/>
-        </w:rPr>
-        <w:t xml:space="preserve">## 143    &lt;NA&gt;   &lt;NA&gt;     &lt;NA&gt;    &lt;NA&gt;     &lt;NA&gt;  NULL</w:t>
-      </w:r>
-    </w:p>
-    <w:p>
-      <w:pPr>
         <w:pStyle w:val="Heading1"/>
       </w:pPr>
-      <w:bookmarkStart w:id="47" w:name="runtime"/>
-      <w:bookmarkEnd w:id="47"/>
+      <w:bookmarkStart w:id="45" w:name="runtime"/>
+      <w:bookmarkEnd w:id="45"/>
       <w:r>
         <w:t xml:space="preserve">Runtime</w:t>
       </w:r>
@@ -15974,12 +12064,12 @@
         <w:pStyle w:val="FirstParagraph"/>
       </w:pPr>
       <w:r>
-        <w:t xml:space="preserve">Analysis completed in 22.77 seconds ( 0.38 minutes) using</w:t>
+        <w:t xml:space="preserve">Analysis completed in 12.88 seconds ( 0.21 minutes) using</w:t>
       </w:r>
       <w:r>
         <w:t xml:space="preserve"> </w:t>
       </w:r>
-      <w:hyperlink r:id="rId48">
+      <w:hyperlink r:id="rId46">
         <w:r>
           <w:rPr>
             <w:rStyle w:val="Hyperlink"/>
@@ -15996,7 +12086,7 @@
       <w:r>
         <w:t xml:space="preserve"> </w:t>
       </w:r>
-      <w:hyperlink r:id="rId49">
+      <w:hyperlink r:id="rId47">
         <w:r>
           <w:rPr>
             <w:rStyle w:val="Hyperlink"/>
@@ -16015,8 +12105,8 @@
       <w:pPr>
         <w:pStyle w:val="Heading1"/>
       </w:pPr>
-      <w:bookmarkStart w:id="50" w:name="r-environment"/>
-      <w:bookmarkEnd w:id="50"/>
+      <w:bookmarkStart w:id="48" w:name="r-environment"/>
+      <w:bookmarkEnd w:id="48"/>
       <w:r>
         <w:t xml:space="preserve">R environment</w:t>
       </w:r>
@@ -16128,13 +12218,13 @@
         </w:numPr>
       </w:pPr>
       <w:r>
-        <w:t xml:space="preserve">skimr - for skim</w:t>
+        <w:t xml:space="preserve">Hmisc - for describe</w:t>
       </w:r>
       <w:r>
         <w:t xml:space="preserve"> </w:t>
       </w:r>
       <w:r>
-        <w:t xml:space="preserve">(Arino de la Rubia et al. 2017)</w:t>
+        <w:t xml:space="preserve">(Harrell Jr, Charles Dupont, and others. 2016)</w:t>
       </w:r>
     </w:p>
     <w:p>
@@ -16318,7 +12408,7 @@
         <w:rPr>
           <w:rStyle w:val="VerbatimChar"/>
         </w:rPr>
-        <w:t xml:space="preserve">##  [1] bindrcpp_0.2.2    knitr_1.20        skimr_1.0.3      </w:t>
+        <w:t xml:space="preserve">##  [1] knitr_1.20        skimr_1.0.3       codebook_0.5.9   </w:t>
       </w:r>
       <w:r>
         <w:br w:type="textWrapping"/>
@@ -16426,52 +12516,52 @@
         <w:rPr>
           <w:rStyle w:val="VerbatimChar"/>
         </w:rPr>
-        <w:t xml:space="preserve">## [16] bindr_0.1.1         plyr_1.8.4          stringr_1.3.1      </w:t>
-      </w:r>
-      <w:r>
-        <w:br w:type="textWrapping"/>
-      </w:r>
-      <w:r>
-        <w:rPr>
-          <w:rStyle w:val="VerbatimChar"/>
-        </w:rPr>
-        <w:t xml:space="preserve">## [19] munsell_0.5.0       gtable_0.2.0        htmlwidgets_1.2    </w:t>
-      </w:r>
-      <w:r>
-        <w:br w:type="textWrapping"/>
-      </w:r>
-      <w:r>
-        <w:rPr>
-          <w:rStyle w:val="VerbatimChar"/>
-        </w:rPr>
-        <w:t xml:space="preserve">## [22] evaluate_0.10.1     latticeExtra_0.6-28 htmlTable_1.12     </w:t>
-      </w:r>
-      <w:r>
-        <w:br w:type="textWrapping"/>
-      </w:r>
-      <w:r>
-        <w:rPr>
-          <w:rStyle w:val="VerbatimChar"/>
-        </w:rPr>
-        <w:t xml:space="preserve">## [25] Rcpp_0.12.17        acepack_1.4.1       checkmate_1.8.5    </w:t>
-      </w:r>
-      <w:r>
-        <w:br w:type="textWrapping"/>
-      </w:r>
-      <w:r>
-        <w:rPr>
-          <w:rStyle w:val="VerbatimChar"/>
-        </w:rPr>
-        <w:t xml:space="preserve">## [28] backports_1.1.2     scales_0.5.0        gridExtra_2.3      </w:t>
-      </w:r>
-      <w:r>
-        <w:br w:type="textWrapping"/>
-      </w:r>
-      <w:r>
-        <w:rPr>
-          <w:rStyle w:val="VerbatimChar"/>
-        </w:rPr>
-        <w:t xml:space="preserve">## [31] hms_0.4.2           digest_0.6.15       codebook_0.5.9     </w:t>
+        <w:t xml:space="preserve">## [16] bindrcpp_0.2.2      bindr_0.1.1         plyr_1.8.4         </w:t>
+      </w:r>
+      <w:r>
+        <w:br w:type="textWrapping"/>
+      </w:r>
+      <w:r>
+        <w:rPr>
+          <w:rStyle w:val="VerbatimChar"/>
+        </w:rPr>
+        <w:t xml:space="preserve">## [19] stringr_1.3.1       munsell_0.5.0       gtable_0.2.0       </w:t>
+      </w:r>
+      <w:r>
+        <w:br w:type="textWrapping"/>
+      </w:r>
+      <w:r>
+        <w:rPr>
+          <w:rStyle w:val="VerbatimChar"/>
+        </w:rPr>
+        <w:t xml:space="preserve">## [22] htmlwidgets_1.2     evaluate_0.10.1     latticeExtra_0.6-28</w:t>
+      </w:r>
+      <w:r>
+        <w:br w:type="textWrapping"/>
+      </w:r>
+      <w:r>
+        <w:rPr>
+          <w:rStyle w:val="VerbatimChar"/>
+        </w:rPr>
+        <w:t xml:space="preserve">## [25] htmlTable_1.12      Rcpp_0.12.17        acepack_1.4.1      </w:t>
+      </w:r>
+      <w:r>
+        <w:br w:type="textWrapping"/>
+      </w:r>
+      <w:r>
+        <w:rPr>
+          <w:rStyle w:val="VerbatimChar"/>
+        </w:rPr>
+        <w:t xml:space="preserve">## [28] checkmate_1.8.5     backports_1.1.2     scales_0.5.0       </w:t>
+      </w:r>
+      <w:r>
+        <w:br w:type="textWrapping"/>
+      </w:r>
+      <w:r>
+        <w:rPr>
+          <w:rStyle w:val="VerbatimChar"/>
+        </w:rPr>
+        <w:t xml:space="preserve">## [31] gridExtra_2.3       hms_0.4.2           digest_0.6.15      </w:t>
       </w:r>
       <w:r>
         <w:br w:type="textWrapping"/>
@@ -16507,42 +12597,42 @@
         <w:rPr>
           <w:rStyle w:val="VerbatimChar"/>
         </w:rPr>
-        <w:t xml:space="preserve">## [43] tidyr_0.8.1         crayon_1.3.4        pkgconfig_2.0.1    </w:t>
-      </w:r>
-      <w:r>
-        <w:br w:type="textWrapping"/>
-      </w:r>
-      <w:r>
-        <w:rPr>
-          <w:rStyle w:val="VerbatimChar"/>
-        </w:rPr>
-        <w:t xml:space="preserve">## [46] Matrix_1.2-14       prettyunits_1.0.2   assertthat_0.2.0   </w:t>
-      </w:r>
-      <w:r>
-        <w:br w:type="textWrapping"/>
-      </w:r>
-      <w:r>
-        <w:rPr>
-          <w:rStyle w:val="VerbatimChar"/>
-        </w:rPr>
-        <w:t xml:space="preserve">## [49] rmarkdown_1.10      rstudioapi_0.7      R6_2.2.2           </w:t>
-      </w:r>
-      <w:r>
-        <w:br w:type="textWrapping"/>
-      </w:r>
-      <w:r>
-        <w:rPr>
-          <w:rStyle w:val="VerbatimChar"/>
-        </w:rPr>
-        <w:t xml:space="preserve">## [52] rpart_4.1-13        nnet_7.3-12         compiler_3.5.0</w:t>
+        <w:t xml:space="preserve">## [43] crayon_1.3.4        pkgconfig_2.0.1     Matrix_1.2-14      </w:t>
+      </w:r>
+      <w:r>
+        <w:br w:type="textWrapping"/>
+      </w:r>
+      <w:r>
+        <w:rPr>
+          <w:rStyle w:val="VerbatimChar"/>
+        </w:rPr>
+        <w:t xml:space="preserve">## [46] prettyunits_1.0.2   assertthat_0.2.0    rmarkdown_1.10     </w:t>
+      </w:r>
+      <w:r>
+        <w:br w:type="textWrapping"/>
+      </w:r>
+      <w:r>
+        <w:rPr>
+          <w:rStyle w:val="VerbatimChar"/>
+        </w:rPr>
+        <w:t xml:space="preserve">## [49] rstudioapi_0.7      R6_2.2.2            rpart_4.1-13       </w:t>
+      </w:r>
+      <w:r>
+        <w:br w:type="textWrapping"/>
+      </w:r>
+      <w:r>
+        <w:rPr>
+          <w:rStyle w:val="VerbatimChar"/>
+        </w:rPr>
+        <w:t xml:space="preserve">## [52] nnet_7.3-12         compiler_3.5.0</w:t>
       </w:r>
     </w:p>
     <w:p>
       <w:pPr>
         <w:pStyle w:val="Heading1"/>
       </w:pPr>
-      <w:bookmarkStart w:id="51" w:name="references"/>
-      <w:bookmarkEnd w:id="51"/>
+      <w:bookmarkStart w:id="49" w:name="references"/>
+      <w:bookmarkEnd w:id="49"/>
       <w:r>
         <w:t xml:space="preserve">References</w:t>
       </w:r>
@@ -16552,7 +12642,7 @@
         <w:pStyle w:val="Bibliography"/>
       </w:pPr>
       <w:r>
-        <w:t xml:space="preserve">Arino de la Rubia, Eduardo, Hao Zhu, Shannon Ellis, Elin Waring, and Michael Quinn. 2017.</w:t>
+        <w:t xml:space="preserve">Dowle, M, A Srinivasan, T Short, S Lianoglou with contributions from R Saporta, and E Antonyan. 2015.</w:t>
       </w:r>
       <w:r>
         <w:t xml:space="preserve"> </w:t>
@@ -16561,7 +12651,7 @@
         <w:rPr>
           <w:i/>
         </w:rPr>
-        <w:t xml:space="preserve">Skimr: Skimr</w:t>
+        <w:t xml:space="preserve">Data.table: Extension of Data.frame</w:t>
       </w:r>
       <w:r>
         <w:t xml:space="preserve">.</w:t>
@@ -16569,41 +12659,7 @@
       <w:r>
         <w:t xml:space="preserve"> </w:t>
       </w:r>
-      <w:hyperlink r:id="rId52">
-        <w:r>
-          <w:rPr>
-            <w:rStyle w:val="Hyperlink"/>
-          </w:rPr>
-          <w:t xml:space="preserve">https://github.com/ropenscilabs/skimr</w:t>
-        </w:r>
-      </w:hyperlink>
-      <w:r>
-        <w:t xml:space="preserve">.</w:t>
-      </w:r>
-    </w:p>
-    <w:p>
-      <w:pPr>
-        <w:pStyle w:val="Bibliography"/>
-      </w:pPr>
-      <w:r>
-        <w:t xml:space="preserve">Dowle, M, A Srinivasan, T Short, S Lianoglou with contributions from R Saporta, and E Antonyan. 2015.</w:t>
-      </w:r>
-      <w:r>
-        <w:t xml:space="preserve"> </w:t>
-      </w:r>
-      <w:r>
-        <w:rPr>
-          <w:i/>
-        </w:rPr>
-        <w:t xml:space="preserve">Data.table: Extension of Data.frame</w:t>
-      </w:r>
-      <w:r>
-        <w:t xml:space="preserve">.</w:t>
-      </w:r>
-      <w:r>
-        <w:t xml:space="preserve"> </w:t>
-      </w:r>
-      <w:hyperlink r:id="rId53">
+      <w:hyperlink r:id="rId50">
         <w:r>
           <w:rPr>
             <w:rStyle w:val="Hyperlink"/>
@@ -16640,7 +12696,7 @@
       <w:r>
         <w:t xml:space="preserve"> </w:t>
       </w:r>
-      <w:hyperlink r:id="rId54">
+      <w:hyperlink r:id="rId51">
         <w:r>
           <w:rPr>
             <w:rStyle w:val="Hyperlink"/>
@@ -16657,6 +12713,40 @@
         <w:pStyle w:val="Bibliography"/>
       </w:pPr>
       <w:r>
+        <w:t xml:space="preserve">Harrell Jr, Frank E, with contributions from Charles Dupont, and many others. 2016.</w:t>
+      </w:r>
+      <w:r>
+        <w:t xml:space="preserve"> </w:t>
+      </w:r>
+      <w:r>
+        <w:rPr>
+          <w:i/>
+        </w:rPr>
+        <w:t xml:space="preserve">Hmisc: Harrell Miscellaneous</w:t>
+      </w:r>
+      <w:r>
+        <w:t xml:space="preserve">.</w:t>
+      </w:r>
+      <w:r>
+        <w:t xml:space="preserve"> </w:t>
+      </w:r>
+      <w:hyperlink r:id="rId52">
+        <w:r>
+          <w:rPr>
+            <w:rStyle w:val="Hyperlink"/>
+          </w:rPr>
+          <w:t xml:space="preserve">https://CRAN.R-project.org/package=Hmisc</w:t>
+        </w:r>
+      </w:hyperlink>
+      <w:r>
+        <w:t xml:space="preserve">.</w:t>
+      </w:r>
+    </w:p>
+    <w:p>
+      <w:pPr>
+        <w:pStyle w:val="Bibliography"/>
+      </w:pPr>
+      <w:r>
         <w:t xml:space="preserve">R Core Team. 2016.</w:t>
       </w:r>
       <w:r>
@@ -16674,7 +12764,7 @@
       <w:r>
         <w:t xml:space="preserve"> </w:t>
       </w:r>
-      <w:hyperlink r:id="rId55">
+      <w:hyperlink r:id="rId53">
         <w:r>
           <w:rPr>
             <w:rStyle w:val="Hyperlink"/>
@@ -16708,7 +12798,7 @@
       <w:r>
         <w:t xml:space="preserve"> </w:t>
       </w:r>
-      <w:hyperlink r:id="rId56">
+      <w:hyperlink r:id="rId54">
         <w:r>
           <w:rPr>
             <w:rStyle w:val="Hyperlink"/>
@@ -16742,7 +12832,7 @@
       <w:r>
         <w:t xml:space="preserve"> </w:t>
       </w:r>
-      <w:hyperlink r:id="rId57">
+      <w:hyperlink r:id="rId55">
         <w:r>
           <w:rPr>
             <w:rStyle w:val="Hyperlink"/>
@@ -16776,7 +12866,7 @@
       <w:r>
         <w:t xml:space="preserve"> </w:t>
       </w:r>
-      <w:hyperlink r:id="rId58">
+      <w:hyperlink r:id="rId56">
         <w:r>
           <w:rPr>
             <w:rStyle w:val="Hyperlink"/>
@@ -16896,7 +12986,7 @@
     </w:lvl>
   </w:abstractNum>
   <w:abstractNum w:abstractNumId="990">
-    <w:nsid w:val="69c0b63d"/>
+    <w:nsid w:val="7438317c"/>
     <w:multiLevelType w:val="multilevel"/>
     <w:lvl w:ilvl="0">
       <w:numFmt w:val="bullet"/>
@@ -16977,7 +13067,7 @@
     </w:lvl>
   </w:abstractNum>
   <w:abstractNum w:abstractNumId="991">
-    <w:nsid w:val="86532cf5"/>
+    <w:nsid w:val="18fc342e"/>
     <w:multiLevelType w:val="multilevel"/>
     <w:lvl w:ilvl="0">
       <w:numFmt w:val="bullet"/>

</xml_diff>